<commit_message>
Fixed logo at top not appearing
</commit_message>
<xml_diff>
--- a/Assessment Report Generator/app/templates/Affordability_Letter_of_Claim_.docx
+++ b/Assessment Report Generator/app/templates/Affordability_Letter_of_Claim_.docx
@@ -240,6 +240,76 @@
           <w:rFonts w:cstheme="minorHAnsi"/>
         </w:rPr>
       </w:pPr>
+      <w:r>
+        <w:rPr>
+          <w:rFonts w:ascii="Calibri" w:hAnsi="Calibri" w:cs="Calibri"/>
+          <w:noProof/>
+          <w:color w:val="000000"/>
+          <w:bdr w:val="none" w:sz="0" w:space="0" w:color="auto" w:frame="1"/>
+        </w:rPr>
+        <w:drawing>
+          <wp:anchor distT="0" distB="0" distL="114300" distR="114300" simplePos="0" relativeHeight="251658240" behindDoc="0" locked="0" layoutInCell="1" allowOverlap="1" wp14:anchorId="669938D8" wp14:editId="180B1C60">
+            <wp:simplePos x="0" y="0"/>
+            <wp:positionH relativeFrom="margin">
+              <wp:posOffset>-177184</wp:posOffset>
+            </wp:positionH>
+            <wp:positionV relativeFrom="paragraph">
+              <wp:posOffset>-852805</wp:posOffset>
+            </wp:positionV>
+            <wp:extent cx="2869565" cy="661670"/>
+            <wp:effectExtent l="0" t="0" r="6985" b="5080"/>
+            <wp:wrapNone/>
+            <wp:docPr id="1" name="Picture 1"/>
+            <wp:cNvGraphicFramePr>
+              <a:graphicFrameLocks xmlns:a="http://schemas.openxmlformats.org/drawingml/2006/main" noChangeAspect="1"/>
+            </wp:cNvGraphicFramePr>
+            <a:graphic xmlns:a="http://schemas.openxmlformats.org/drawingml/2006/main">
+              <a:graphicData uri="http://schemas.openxmlformats.org/drawingml/2006/picture">
+                <pic:pic xmlns:pic="http://schemas.openxmlformats.org/drawingml/2006/picture">
+                  <pic:nvPicPr>
+                    <pic:cNvPr id="0" name="Picture 1"/>
+                    <pic:cNvPicPr>
+                      <a:picLocks noChangeAspect="1" noChangeArrowheads="1"/>
+                    </pic:cNvPicPr>
+                  </pic:nvPicPr>
+                  <pic:blipFill>
+                    <a:blip r:embed="rId9">
+                      <a:extLst>
+                        <a:ext uri="{28A0092B-C50C-407E-A947-70E740481C1C}">
+                          <a14:useLocalDpi xmlns:a14="http://schemas.microsoft.com/office/drawing/2010/main" val="0"/>
+                        </a:ext>
+                      </a:extLst>
+                    </a:blip>
+                    <a:srcRect/>
+                    <a:stretch>
+                      <a:fillRect/>
+                    </a:stretch>
+                  </pic:blipFill>
+                  <pic:spPr bwMode="auto">
+                    <a:xfrm>
+                      <a:off x="0" y="0"/>
+                      <a:ext cx="2869565" cy="661670"/>
+                    </a:xfrm>
+                    <a:prstGeom prst="rect">
+                      <a:avLst/>
+                    </a:prstGeom>
+                    <a:noFill/>
+                    <a:ln>
+                      <a:noFill/>
+                    </a:ln>
+                  </pic:spPr>
+                </pic:pic>
+              </a:graphicData>
+            </a:graphic>
+            <wp14:sizeRelH relativeFrom="page">
+              <wp14:pctWidth>0</wp14:pctWidth>
+            </wp14:sizeRelH>
+            <wp14:sizeRelV relativeFrom="page">
+              <wp14:pctHeight>0</wp14:pctHeight>
+            </wp14:sizeRelV>
+          </wp:anchor>
+        </w:drawing>
+      </w:r>
     </w:p>
     <w:p>
       <w:pPr>
@@ -8621,7 +8691,7 @@
       </w:r>
     </w:p>
     <w:sectPr>
-      <w:headerReference w:type="first" r:id="rId9"/>
+      <w:headerReference w:type="first" r:id="rId10"/>
       <w:pgSz w:w="11906" w:h="16838"/>
       <w:pgMar w:top="1440" w:right="1440" w:bottom="1440" w:left="1440" w:header="1701" w:footer="150" w:gutter="0"/>
       <w:cols w:space="708"/>
@@ -14380,15 +14450,6 @@
 </file>
 
 <file path=customXml/item1.xml><?xml version="1.0" encoding="utf-8"?>
-<?mso-contentType ?>
-<FormTemplates xmlns="http://schemas.microsoft.com/sharepoint/v3/contenttype/forms">
-  <Display>DocumentLibraryForm</Display>
-  <Edit>DocumentLibraryForm</Edit>
-  <New>DocumentLibraryForm</New>
-</FormTemplates>
-</file>
-
-<file path=customXml/item2.xml><?xml version="1.0" encoding="utf-8"?>
 <ct:contentTypeSchema xmlns:ct="http://schemas.microsoft.com/office/2006/metadata/contentType" xmlns:ma="http://schemas.microsoft.com/office/2006/metadata/properties/metaAttributes" ct:_="" ma:_="" ma:contentTypeName="Document" ma:contentTypeID="0x01010075099AD73AEB25449D977ECE8AB9D0B0" ma:contentTypeVersion="16" ma:contentTypeDescription="Create a new document." ma:contentTypeScope="" ma:versionID="389a72069d3a8d34254629fab8cc60c6">
   <xsd:schema xmlns:xsd="http://www.w3.org/2001/XMLSchema" xmlns:xs="http://www.w3.org/2001/XMLSchema" xmlns:p="http://schemas.microsoft.com/office/2006/metadata/properties" xmlns:ns2="38c5de6b-6e3a-476c-a29c-c4561888cdd9" xmlns:ns3="8362aa72-9992-4c96-b511-2606e5f058ab" targetNamespace="http://schemas.microsoft.com/office/2006/metadata/properties" ma:root="true" ma:fieldsID="01f37a5ea3f0a1e331c73d2d557b4a01" ns2:_="" ns3:_="">
     <xsd:import namespace="38c5de6b-6e3a-476c-a29c-c4561888cdd9"/>
@@ -14635,15 +14696,16 @@
 </ct:contentTypeSchema>
 </file>
 
-<file path=customXml/itemProps1.xml><?xml version="1.0" encoding="utf-8"?>
-<ds:datastoreItem xmlns:ds="http://schemas.openxmlformats.org/officeDocument/2006/customXml" ds:itemID="{89427BB2-360E-4F84-93F1-0126ABC0965A}">
-  <ds:schemaRefs>
-    <ds:schemaRef ds:uri="http://schemas.microsoft.com/sharepoint/v3/contenttype/forms"/>
-  </ds:schemaRefs>
-</ds:datastoreItem>
+<file path=customXml/item2.xml><?xml version="1.0" encoding="utf-8"?>
+<?mso-contentType ?>
+<FormTemplates xmlns="http://schemas.microsoft.com/sharepoint/v3/contenttype/forms">
+  <Display>DocumentLibraryForm</Display>
+  <Edit>DocumentLibraryForm</Edit>
+  <New>DocumentLibraryForm</New>
+</FormTemplates>
 </file>
 
-<file path=customXml/itemProps2.xml><?xml version="1.0" encoding="utf-8"?>
+<file path=customXml/itemProps1.xml><?xml version="1.0" encoding="utf-8"?>
 <ds:datastoreItem xmlns:ds="http://schemas.openxmlformats.org/officeDocument/2006/customXml" ds:itemID="{A9A89D09-6E74-4BE5-825C-9B028E9B7826}">
   <ds:schemaRefs>
     <ds:schemaRef ds:uri="http://schemas.microsoft.com/office/2006/metadata/contentType"/>
@@ -14660,4 +14722,12 @@
     <ds:schemaRef ds:uri="http://schemas.microsoft.com/internal/obd"/>
   </ds:schemaRefs>
 </ds:datastoreItem>
+</file>
+
+<file path=customXml/itemProps2.xml><?xml version="1.0" encoding="utf-8"?>
+<ds:datastoreItem xmlns:ds="http://schemas.openxmlformats.org/officeDocument/2006/customXml" ds:itemID="{89427BB2-360E-4F84-93F1-0126ABC0965A}">
+  <ds:schemaRefs>
+    <ds:schemaRef ds:uri="http://schemas.microsoft.com/sharepoint/v3/contenttype/forms"/>
+  </ds:schemaRefs>
+</ds:datastoreItem>
 </file>
</xml_diff>

<commit_message>
changes to generator, defendant addres is now visible
</commit_message>
<xml_diff>
--- a/Assessment Report Generator/app/templates/Affordability_Letter_of_Claim_.docx
+++ b/Assessment Report Generator/app/templates/Affordability_Letter_of_Claim_.docx
@@ -328,6 +328,7 @@
     <w:p>
       <w:pPr>
         <w:pStyle w:val="Proclaim"/>
+        <w:jc w:val="left"/>
         <w:rPr>
           <w:rFonts w:asciiTheme="minorHAnsi" w:hAnsiTheme="minorHAnsi" w:cstheme="minorHAnsi"/>
           <w:sz w:val="24"/>
@@ -338,6 +339,7 @@
     <w:p>
       <w:pPr>
         <w:pStyle w:val="Proclaim"/>
+        <w:jc w:val="left"/>
         <w:rPr>
           <w:rFonts w:asciiTheme="minorHAnsi" w:hAnsiTheme="minorHAnsi" w:cstheme="minorHAnsi"/>
           <w:sz w:val="24"/>
@@ -356,6 +358,7 @@
     <w:p>
       <w:pPr>
         <w:pStyle w:val="Proclaim"/>
+        <w:jc w:val="left"/>
         <w:rPr>
           <w:rFonts w:asciiTheme="minorHAnsi" w:hAnsiTheme="minorHAnsi" w:cstheme="minorHAnsi"/>
           <w:sz w:val="24"/>
@@ -14450,6 +14453,15 @@
 </file>
 
 <file path=customXml/item1.xml><?xml version="1.0" encoding="utf-8"?>
+<?mso-contentType ?>
+<FormTemplates xmlns="http://schemas.microsoft.com/sharepoint/v3/contenttype/forms">
+  <Display>DocumentLibraryForm</Display>
+  <Edit>DocumentLibraryForm</Edit>
+  <New>DocumentLibraryForm</New>
+</FormTemplates>
+</file>
+
+<file path=customXml/item2.xml><?xml version="1.0" encoding="utf-8"?>
 <ct:contentTypeSchema xmlns:ct="http://schemas.microsoft.com/office/2006/metadata/contentType" xmlns:ma="http://schemas.microsoft.com/office/2006/metadata/properties/metaAttributes" ct:_="" ma:_="" ma:contentTypeName="Document" ma:contentTypeID="0x01010075099AD73AEB25449D977ECE8AB9D0B0" ma:contentTypeVersion="16" ma:contentTypeDescription="Create a new document." ma:contentTypeScope="" ma:versionID="389a72069d3a8d34254629fab8cc60c6">
   <xsd:schema xmlns:xsd="http://www.w3.org/2001/XMLSchema" xmlns:xs="http://www.w3.org/2001/XMLSchema" xmlns:p="http://schemas.microsoft.com/office/2006/metadata/properties" xmlns:ns2="38c5de6b-6e3a-476c-a29c-c4561888cdd9" xmlns:ns3="8362aa72-9992-4c96-b511-2606e5f058ab" targetNamespace="http://schemas.microsoft.com/office/2006/metadata/properties" ma:root="true" ma:fieldsID="01f37a5ea3f0a1e331c73d2d557b4a01" ns2:_="" ns3:_="">
     <xsd:import namespace="38c5de6b-6e3a-476c-a29c-c4561888cdd9"/>
@@ -14696,16 +14708,15 @@
 </ct:contentTypeSchema>
 </file>
 
-<file path=customXml/item2.xml><?xml version="1.0" encoding="utf-8"?>
-<?mso-contentType ?>
-<FormTemplates xmlns="http://schemas.microsoft.com/sharepoint/v3/contenttype/forms">
-  <Display>DocumentLibraryForm</Display>
-  <Edit>DocumentLibraryForm</Edit>
-  <New>DocumentLibraryForm</New>
-</FormTemplates>
+<file path=customXml/itemProps1.xml><?xml version="1.0" encoding="utf-8"?>
+<ds:datastoreItem xmlns:ds="http://schemas.openxmlformats.org/officeDocument/2006/customXml" ds:itemID="{89427BB2-360E-4F84-93F1-0126ABC0965A}">
+  <ds:schemaRefs>
+    <ds:schemaRef ds:uri="http://schemas.microsoft.com/sharepoint/v3/contenttype/forms"/>
+  </ds:schemaRefs>
+</ds:datastoreItem>
 </file>
 
-<file path=customXml/itemProps1.xml><?xml version="1.0" encoding="utf-8"?>
+<file path=customXml/itemProps2.xml><?xml version="1.0" encoding="utf-8"?>
 <ds:datastoreItem xmlns:ds="http://schemas.openxmlformats.org/officeDocument/2006/customXml" ds:itemID="{A9A89D09-6E74-4BE5-825C-9B028E9B7826}">
   <ds:schemaRefs>
     <ds:schemaRef ds:uri="http://schemas.microsoft.com/office/2006/metadata/contentType"/>
@@ -14722,12 +14733,4 @@
     <ds:schemaRef ds:uri="http://schemas.microsoft.com/internal/obd"/>
   </ds:schemaRefs>
 </ds:datastoreItem>
-</file>
-
-<file path=customXml/itemProps2.xml><?xml version="1.0" encoding="utf-8"?>
-<ds:datastoreItem xmlns:ds="http://schemas.openxmlformats.org/officeDocument/2006/customXml" ds:itemID="{89427BB2-360E-4F84-93F1-0126ABC0965A}">
-  <ds:schemaRefs>
-    <ds:schemaRef ds:uri="http://schemas.microsoft.com/sharepoint/v3/contenttype/forms"/>
-  </ds:schemaRefs>
-</ds:datastoreItem>
 </file>
</xml_diff>

<commit_message>
removed table and Bank:  MONEYBARN NO Account Name: RICHARD DAVIES Sort Code: Account Number:  839271
</commit_message>
<xml_diff>
--- a/Assessment Report Generator/app/templates/Affordability_Letter_of_Claim_.docx
+++ b/Assessment Report Generator/app/templates/Affordability_Letter_of_Claim_.docx
@@ -1063,381 +1063,6 @@
     <w:p>
       <w:pPr>
         <w:pStyle w:val="NoSpacing"/>
-        <w:numPr>
-          <w:ilvl w:val="0"/>
-          <w:numId w:val="13"/>
-        </w:numPr>
-        <w:spacing w:before="360" w:after="360" w:line="360" w:lineRule="auto"/>
-        <w:rPr>
-          <w:rFonts w:cstheme="minorHAnsi"/>
-          <w:sz w:val="24"/>
-          <w:szCs w:val="24"/>
-        </w:rPr>
-      </w:pPr>
-      <w:r>
-        <w:rPr>
-          <w:rFonts w:cstheme="minorHAnsi"/>
-          <w:sz w:val="24"/>
-          <w:szCs w:val="24"/>
-        </w:rPr>
-        <w:t>The fir</w:t>
-      </w:r>
-      <w:r>
-        <w:rPr>
-          <w:rFonts w:cstheme="minorHAnsi"/>
-          <w:sz w:val="24"/>
-          <w:szCs w:val="24"/>
-        </w:rPr>
-        <w:t>m</w:t>
-      </w:r>
-      <w:r>
-        <w:rPr>
-          <w:rFonts w:cstheme="minorHAnsi"/>
-          <w:sz w:val="24"/>
-          <w:szCs w:val="24"/>
-        </w:rPr>
-        <w:t xml:space="preserve">’s client account, to which all payments should be made, is as follows: </w:t>
-      </w:r>
-    </w:p>
-    <w:tbl>
-      <w:tblPr>
-        <w:tblW w:w="5880" w:type="dxa"/>
-        <w:tblLook w:val="04A0" w:firstRow="1" w:lastRow="0" w:firstColumn="1" w:lastColumn="0" w:noHBand="0" w:noVBand="1"/>
-      </w:tblPr>
-      <w:tblGrid>
-        <w:gridCol w:w="2420"/>
-        <w:gridCol w:w="3460"/>
-      </w:tblGrid>
-      <w:tr>
-        <w:trPr>
-          <w:trHeight w:val="315"/>
-        </w:trPr>
-        <w:tc>
-          <w:tcPr>
-            <w:tcW w:w="2420" w:type="dxa"/>
-            <w:tcBorders>
-              <w:top w:val="single" w:sz="4" w:space="0" w:color="000000"/>
-              <w:left w:val="single" w:sz="4" w:space="0" w:color="000000"/>
-              <w:bottom w:val="single" w:sz="8" w:space="0" w:color="auto"/>
-              <w:right w:val="single" w:sz="8" w:space="0" w:color="auto"/>
-            </w:tcBorders>
-            <w:noWrap/>
-            <w:vAlign w:val="center"/>
-            <w:hideMark/>
-          </w:tcPr>
-          <w:p>
-            <w:pPr>
-              <w:spacing w:after="0" w:line="240" w:lineRule="auto"/>
-              <w:rPr>
-                <w:rFonts w:eastAsia="Times New Roman" w:cstheme="minorHAnsi"/>
-                <w:b/>
-                <w:bCs/>
-                <w:sz w:val="24"/>
-                <w:szCs w:val="24"/>
-                <w:lang w:eastAsia="en-GB"/>
-              </w:rPr>
-            </w:pPr>
-            <w:r>
-              <w:rPr>
-                <w:rFonts w:eastAsia="Times New Roman" w:cstheme="minorHAnsi"/>
-                <w:b/>
-                <w:bCs/>
-                <w:sz w:val="24"/>
-                <w:szCs w:val="24"/>
-                <w:lang w:eastAsia="en-GB"/>
-              </w:rPr>
-              <w:t>Bank: </w:t>
-            </w:r>
-          </w:p>
-        </w:tc>
-        <w:tc>
-          <w:tcPr>
-            <w:tcW w:w="3460" w:type="dxa"/>
-            <w:tcBorders>
-              <w:top w:val="single" w:sz="4" w:space="0" w:color="000000"/>
-              <w:left w:val="nil"/>
-              <w:bottom w:val="single" w:sz="8" w:space="0" w:color="auto"/>
-              <w:right w:val="single" w:sz="4" w:space="0" w:color="000000"/>
-            </w:tcBorders>
-            <w:noWrap/>
-            <w:vAlign w:val="center"/>
-            <w:hideMark/>
-          </w:tcPr>
-          <w:p>
-            <w:pPr>
-              <w:spacing w:after="0" w:line="240" w:lineRule="auto"/>
-              <w:rPr>
-                <w:rFonts w:eastAsia="Times New Roman" w:cstheme="minorHAnsi"/>
-                <w:sz w:val="24"/>
-                <w:szCs w:val="24"/>
-                <w:lang w:eastAsia="en-GB"/>
-              </w:rPr>
-            </w:pPr>
-            <w:r>
-              <w:rPr>
-                <w:rFonts w:eastAsia="Times New Roman" w:cstheme="minorHAnsi"/>
-                <w:sz w:val="24"/>
-                <w:szCs w:val="24"/>
-                <w:lang w:eastAsia="en-GB"/>
-              </w:rPr>
-              <w:t xml:space="preserve"> </w:t>
-            </w:r>
-            <w:r>
-              <w:rPr>
-                <w:rFonts w:eastAsia="Times New Roman" w:cstheme="minorHAnsi"/>
-                <w:sz w:val="24"/>
-                <w:szCs w:val="24"/>
-                <w:lang w:eastAsia="en-GB"/>
-              </w:rPr>
-              <w:t>{Bank}</w:t>
-            </w:r>
-          </w:p>
-        </w:tc>
-      </w:tr>
-      <w:tr>
-        <w:trPr>
-          <w:trHeight w:val="315"/>
-        </w:trPr>
-        <w:tc>
-          <w:tcPr>
-            <w:tcW w:w="2420" w:type="dxa"/>
-            <w:tcBorders>
-              <w:top w:val="nil"/>
-              <w:left w:val="single" w:sz="4" w:space="0" w:color="000000"/>
-              <w:bottom w:val="single" w:sz="8" w:space="0" w:color="auto"/>
-              <w:right w:val="single" w:sz="8" w:space="0" w:color="auto"/>
-            </w:tcBorders>
-            <w:noWrap/>
-            <w:vAlign w:val="center"/>
-            <w:hideMark/>
-          </w:tcPr>
-          <w:p>
-            <w:pPr>
-              <w:spacing w:after="0" w:line="240" w:lineRule="auto"/>
-              <w:rPr>
-                <w:rFonts w:eastAsia="Times New Roman" w:cstheme="minorHAnsi"/>
-                <w:b/>
-                <w:bCs/>
-                <w:sz w:val="24"/>
-                <w:szCs w:val="24"/>
-                <w:lang w:eastAsia="en-GB"/>
-              </w:rPr>
-            </w:pPr>
-            <w:r>
-              <w:rPr>
-                <w:rFonts w:eastAsia="Times New Roman" w:cstheme="minorHAnsi"/>
-                <w:b/>
-                <w:bCs/>
-                <w:sz w:val="24"/>
-                <w:szCs w:val="24"/>
-                <w:lang w:eastAsia="en-GB"/>
-              </w:rPr>
-              <w:t>Account Name:</w:t>
-            </w:r>
-          </w:p>
-        </w:tc>
-        <w:tc>
-          <w:tcPr>
-            <w:tcW w:w="3460" w:type="dxa"/>
-            <w:tcBorders>
-              <w:top w:val="nil"/>
-              <w:left w:val="nil"/>
-              <w:bottom w:val="single" w:sz="8" w:space="0" w:color="auto"/>
-              <w:right w:val="single" w:sz="4" w:space="0" w:color="000000"/>
-            </w:tcBorders>
-            <w:noWrap/>
-            <w:vAlign w:val="center"/>
-            <w:hideMark/>
-          </w:tcPr>
-          <w:p>
-            <w:pPr>
-              <w:spacing w:after="0" w:line="240" w:lineRule="auto"/>
-              <w:rPr>
-                <w:rFonts w:eastAsia="Times New Roman" w:cstheme="minorHAnsi"/>
-                <w:sz w:val="24"/>
-                <w:szCs w:val="24"/>
-                <w:lang w:eastAsia="en-GB"/>
-              </w:rPr>
-            </w:pPr>
-            <w:r>
-              <w:rPr>
-                <w:rFonts w:eastAsia="Times New Roman" w:cstheme="minorHAnsi"/>
-                <w:sz w:val="24"/>
-                <w:szCs w:val="24"/>
-                <w:lang w:eastAsia="en-GB"/>
-              </w:rPr>
-              <w:t xml:space="preserve"> </w:t>
-            </w:r>
-            <w:r>
-              <w:rPr>
-                <w:rFonts w:eastAsia="Times New Roman" w:cstheme="minorHAnsi"/>
-                <w:sz w:val="24"/>
-                <w:szCs w:val="24"/>
-                <w:lang w:eastAsia="en-GB"/>
-              </w:rPr>
-              <w:t>{Account Name}</w:t>
-            </w:r>
-          </w:p>
-        </w:tc>
-      </w:tr>
-      <w:tr>
-        <w:trPr>
-          <w:trHeight w:val="315"/>
-        </w:trPr>
-        <w:tc>
-          <w:tcPr>
-            <w:tcW w:w="2420" w:type="dxa"/>
-            <w:tcBorders>
-              <w:top w:val="nil"/>
-              <w:left w:val="single" w:sz="4" w:space="0" w:color="000000"/>
-              <w:bottom w:val="single" w:sz="8" w:space="0" w:color="auto"/>
-              <w:right w:val="single" w:sz="8" w:space="0" w:color="auto"/>
-            </w:tcBorders>
-            <w:noWrap/>
-            <w:vAlign w:val="center"/>
-            <w:hideMark/>
-          </w:tcPr>
-          <w:p>
-            <w:pPr>
-              <w:spacing w:after="0" w:line="240" w:lineRule="auto"/>
-              <w:rPr>
-                <w:rFonts w:eastAsia="Times New Roman" w:cstheme="minorHAnsi"/>
-                <w:b/>
-                <w:bCs/>
-                <w:sz w:val="24"/>
-                <w:szCs w:val="24"/>
-                <w:lang w:eastAsia="en-GB"/>
-              </w:rPr>
-            </w:pPr>
-            <w:r>
-              <w:rPr>
-                <w:rFonts w:eastAsia="Times New Roman" w:cstheme="minorHAnsi"/>
-                <w:b/>
-                <w:bCs/>
-                <w:sz w:val="24"/>
-                <w:szCs w:val="24"/>
-                <w:lang w:eastAsia="en-GB"/>
-              </w:rPr>
-              <w:t>Sort Code: </w:t>
-            </w:r>
-          </w:p>
-        </w:tc>
-        <w:tc>
-          <w:tcPr>
-            <w:tcW w:w="3460" w:type="dxa"/>
-            <w:tcBorders>
-              <w:top w:val="nil"/>
-              <w:left w:val="nil"/>
-              <w:bottom w:val="single" w:sz="8" w:space="0" w:color="auto"/>
-              <w:right w:val="single" w:sz="4" w:space="0" w:color="000000"/>
-            </w:tcBorders>
-            <w:noWrap/>
-            <w:vAlign w:val="center"/>
-            <w:hideMark/>
-          </w:tcPr>
-          <w:p>
-            <w:pPr>
-              <w:spacing w:after="0" w:line="240" w:lineRule="auto"/>
-              <w:rPr>
-                <w:rFonts w:eastAsia="Times New Roman" w:cstheme="minorHAnsi"/>
-                <w:sz w:val="24"/>
-                <w:szCs w:val="24"/>
-                <w:lang w:eastAsia="en-GB"/>
-              </w:rPr>
-            </w:pPr>
-            <w:r>
-              <w:rPr>
-                <w:rFonts w:eastAsia="Times New Roman" w:cstheme="minorHAnsi"/>
-                <w:sz w:val="24"/>
-                <w:szCs w:val="24"/>
-                <w:lang w:eastAsia="en-GB"/>
-              </w:rPr>
-              <w:t>{Sort Code}</w:t>
-            </w:r>
-          </w:p>
-        </w:tc>
-      </w:tr>
-      <w:tr>
-        <w:trPr>
-          <w:trHeight w:val="308"/>
-        </w:trPr>
-        <w:tc>
-          <w:tcPr>
-            <w:tcW w:w="2420" w:type="dxa"/>
-            <w:tcBorders>
-              <w:top w:val="nil"/>
-              <w:left w:val="single" w:sz="4" w:space="0" w:color="000000"/>
-              <w:bottom w:val="single" w:sz="4" w:space="0" w:color="000000"/>
-              <w:right w:val="single" w:sz="8" w:space="0" w:color="auto"/>
-            </w:tcBorders>
-            <w:noWrap/>
-            <w:vAlign w:val="center"/>
-            <w:hideMark/>
-          </w:tcPr>
-          <w:p>
-            <w:pPr>
-              <w:spacing w:after="0" w:line="240" w:lineRule="auto"/>
-              <w:rPr>
-                <w:rFonts w:eastAsia="Times New Roman" w:cstheme="minorHAnsi"/>
-                <w:b/>
-                <w:bCs/>
-                <w:sz w:val="24"/>
-                <w:szCs w:val="24"/>
-                <w:lang w:eastAsia="en-GB"/>
-              </w:rPr>
-            </w:pPr>
-            <w:r>
-              <w:rPr>
-                <w:rFonts w:eastAsia="Times New Roman" w:cstheme="minorHAnsi"/>
-                <w:b/>
-                <w:bCs/>
-                <w:sz w:val="24"/>
-                <w:szCs w:val="24"/>
-                <w:lang w:eastAsia="en-GB"/>
-              </w:rPr>
-              <w:t>Account Number: </w:t>
-            </w:r>
-          </w:p>
-        </w:tc>
-        <w:tc>
-          <w:tcPr>
-            <w:tcW w:w="3460" w:type="dxa"/>
-            <w:tcBorders>
-              <w:top w:val="nil"/>
-              <w:left w:val="nil"/>
-              <w:bottom w:val="single" w:sz="4" w:space="0" w:color="000000"/>
-              <w:right w:val="single" w:sz="4" w:space="0" w:color="000000"/>
-            </w:tcBorders>
-            <w:noWrap/>
-            <w:vAlign w:val="center"/>
-            <w:hideMark/>
-          </w:tcPr>
-          <w:p>
-            <w:pPr>
-              <w:spacing w:after="0" w:line="240" w:lineRule="auto"/>
-              <w:rPr>
-                <w:rFonts w:eastAsia="Times New Roman" w:cstheme="minorHAnsi"/>
-                <w:sz w:val="24"/>
-                <w:szCs w:val="24"/>
-                <w:lang w:eastAsia="en-GB"/>
-              </w:rPr>
-            </w:pPr>
-            <w:r>
-              <w:rPr>
-                <w:rFonts w:eastAsia="Times New Roman" w:cstheme="minorHAnsi"/>
-                <w:sz w:val="24"/>
-                <w:szCs w:val="24"/>
-                <w:lang w:eastAsia="en-GB"/>
-              </w:rPr>
-              <w:t>{Account Number}</w:t>
-            </w:r>
-          </w:p>
-        </w:tc>
-      </w:tr>
-    </w:tbl>
-    <w:p>
-      <w:pPr>
-        <w:pStyle w:val="NoSpacing"/>
         <w:spacing w:before="360" w:after="360" w:line="360" w:lineRule="auto"/>
         <w:rPr>
           <w:rFonts w:cstheme="minorHAnsi"/>
@@ -1699,7 +1324,6 @@
           <w:sz w:val="24"/>
           <w:szCs w:val="24"/>
         </w:rPr>
-        <w:lastRenderedPageBreak/>
         <w:t xml:space="preserve">CONC 5.2A.4R &amp; 5.2A.5R require that before entering into a regulated credit agreement you must be able to demonstrate that you have undertaken a reasonable </w:t>
       </w:r>
       <w:r>
@@ -1755,6 +1379,7 @@
           <w:sz w:val="24"/>
           <w:szCs w:val="24"/>
         </w:rPr>
+        <w:lastRenderedPageBreak/>
         <w:t xml:space="preserve">Had you properly carried out a Creditworthiness Assessment, it would have been clear to you that the proposed finance was unaffordable for our </w:t>
       </w:r>
       <w:proofErr w:type="gramStart"/>
@@ -2129,7 +1754,6 @@
           <w:sz w:val="24"/>
           <w:szCs w:val="24"/>
         </w:rPr>
-        <w:lastRenderedPageBreak/>
         <w:t xml:space="preserve">Having taken initial instructions </w:t>
       </w:r>
       <w:r>
@@ -2179,6 +1803,7 @@
           <w:sz w:val="24"/>
           <w:szCs w:val="24"/>
         </w:rPr>
+        <w:lastRenderedPageBreak/>
         <w:t xml:space="preserve">It is our </w:t>
       </w:r>
       <w:proofErr w:type="gramStart"/>
@@ -3628,16 +3253,7 @@
           <w:sz w:val="24"/>
           <w:szCs w:val="24"/>
         </w:rPr>
-        <w:t xml:space="preserve"> as they fall due under the Agreement using the Client’s income and/or income from savings and/or from savings or other assets (but only if the Client indicated </w:t>
-      </w:r>
-      <w:r>
-        <w:rPr>
-          <w:rFonts w:cstheme="minorHAnsi"/>
-          <w:sz w:val="24"/>
-          <w:szCs w:val="24"/>
-        </w:rPr>
-        <w:lastRenderedPageBreak/>
-        <w:t xml:space="preserve">clearly an intention to repay from these sources). The rule further requires that you must have considered our </w:t>
+        <w:t xml:space="preserve"> as they fall due under the Agreement using the Client’s income and/or income from savings and/or from savings or other assets (but only if the Client indicated clearly an intention to repay from these sources). The rule further requires that you must have considered our </w:t>
       </w:r>
       <w:proofErr w:type="gramStart"/>
       <w:r>
@@ -3678,6 +3294,7 @@
           <w:sz w:val="24"/>
           <w:szCs w:val="24"/>
         </w:rPr>
+        <w:lastRenderedPageBreak/>
         <w:t>without having to borrow to meet the repayments;</w:t>
       </w:r>
     </w:p>
@@ -4343,16 +3960,7 @@
           <w:sz w:val="24"/>
           <w:szCs w:val="24"/>
         </w:rPr>
-        <w:t xml:space="preserve"> to ensure that credit is extended in a </w:t>
-      </w:r>
-      <w:r>
-        <w:rPr>
-          <w:rFonts w:cstheme="minorHAnsi"/>
-          <w:sz w:val="24"/>
-          <w:szCs w:val="24"/>
-        </w:rPr>
-        <w:lastRenderedPageBreak/>
-        <w:t xml:space="preserve">manner that is sustainable and in line with the </w:t>
+        <w:t xml:space="preserve"> to ensure that credit is extended in a manner that is sustainable and in line with the </w:t>
       </w:r>
       <w:r>
         <w:rPr>
@@ -4548,6 +4156,7 @@
           <w:sz w:val="24"/>
           <w:szCs w:val="24"/>
         </w:rPr>
+        <w:lastRenderedPageBreak/>
         <w:t xml:space="preserve">Our </w:t>
       </w:r>
       <w:proofErr w:type="gramStart"/>
@@ -5378,7 +4987,6 @@
           <w:sz w:val="24"/>
           <w:szCs w:val="24"/>
         </w:rPr>
-        <w:lastRenderedPageBreak/>
         <w:t xml:space="preserve">Our </w:t>
       </w:r>
       <w:proofErr w:type="gramStart"/>
@@ -5528,6 +5136,7 @@
           <w:sz w:val="24"/>
           <w:szCs w:val="24"/>
         </w:rPr>
+        <w:lastRenderedPageBreak/>
         <w:t xml:space="preserve">Our </w:t>
       </w:r>
       <w:proofErr w:type="gramStart"/>
@@ -6446,16 +6055,7 @@
           <w:sz w:val="24"/>
           <w:szCs w:val="24"/>
         </w:rPr>
-        <w:t xml:space="preserve"> in </w:t>
-      </w:r>
-      <w:r>
-        <w:rPr>
-          <w:rFonts w:cstheme="minorHAnsi"/>
-          <w:sz w:val="24"/>
-          <w:szCs w:val="24"/>
-        </w:rPr>
-        <w:lastRenderedPageBreak/>
-        <w:t>order</w:t>
+        <w:t xml:space="preserve"> in order</w:t>
       </w:r>
       <w:r>
         <w:rPr>
@@ -6624,6 +6224,7 @@
           <w:sz w:val="24"/>
           <w:szCs w:val="24"/>
         </w:rPr>
+        <w:lastRenderedPageBreak/>
         <w:t xml:space="preserve">Following the above, it is alleged that little to no attempt was made to fairly assess our </w:t>
       </w:r>
       <w:proofErr w:type="gramStart"/>
@@ -7000,7 +6601,6 @@
           <w:sz w:val="24"/>
           <w:szCs w:val="24"/>
         </w:rPr>
-        <w:lastRenderedPageBreak/>
         <w:t>2</w:t>
       </w:r>
       <w:r>
@@ -7042,6 +6642,7 @@
           <w:szCs w:val="24"/>
           <w:lang w:eastAsia="en-GB"/>
         </w:rPr>
+        <w:lastRenderedPageBreak/>
         <w:t xml:space="preserve">Had the necessary </w:t>
       </w:r>
       <w:r>
@@ -7632,7 +7233,6 @@
           <w:u w:val="single"/>
           <w:lang w:eastAsia="en-GB"/>
         </w:rPr>
-        <w:lastRenderedPageBreak/>
         <w:t>Limitation</w:t>
       </w:r>
     </w:p>
@@ -7660,6 +7260,7 @@
           <w:szCs w:val="24"/>
           <w:lang w:eastAsia="en-GB"/>
         </w:rPr>
+        <w:lastRenderedPageBreak/>
         <w:t xml:space="preserve">The limitation period </w:t>
       </w:r>
       <w:r>
@@ -14453,15 +14054,6 @@
 </file>
 
 <file path=customXml/item1.xml><?xml version="1.0" encoding="utf-8"?>
-<?mso-contentType ?>
-<FormTemplates xmlns="http://schemas.microsoft.com/sharepoint/v3/contenttype/forms">
-  <Display>DocumentLibraryForm</Display>
-  <Edit>DocumentLibraryForm</Edit>
-  <New>DocumentLibraryForm</New>
-</FormTemplates>
-</file>
-
-<file path=customXml/item2.xml><?xml version="1.0" encoding="utf-8"?>
 <ct:contentTypeSchema xmlns:ct="http://schemas.microsoft.com/office/2006/metadata/contentType" xmlns:ma="http://schemas.microsoft.com/office/2006/metadata/properties/metaAttributes" ct:_="" ma:_="" ma:contentTypeName="Document" ma:contentTypeID="0x01010075099AD73AEB25449D977ECE8AB9D0B0" ma:contentTypeVersion="16" ma:contentTypeDescription="Create a new document." ma:contentTypeScope="" ma:versionID="389a72069d3a8d34254629fab8cc60c6">
   <xsd:schema xmlns:xsd="http://www.w3.org/2001/XMLSchema" xmlns:xs="http://www.w3.org/2001/XMLSchema" xmlns:p="http://schemas.microsoft.com/office/2006/metadata/properties" xmlns:ns2="38c5de6b-6e3a-476c-a29c-c4561888cdd9" xmlns:ns3="8362aa72-9992-4c96-b511-2606e5f058ab" targetNamespace="http://schemas.microsoft.com/office/2006/metadata/properties" ma:root="true" ma:fieldsID="01f37a5ea3f0a1e331c73d2d557b4a01" ns2:_="" ns3:_="">
     <xsd:import namespace="38c5de6b-6e3a-476c-a29c-c4561888cdd9"/>
@@ -14708,15 +14300,16 @@
 </ct:contentTypeSchema>
 </file>
 
-<file path=customXml/itemProps1.xml><?xml version="1.0" encoding="utf-8"?>
-<ds:datastoreItem xmlns:ds="http://schemas.openxmlformats.org/officeDocument/2006/customXml" ds:itemID="{89427BB2-360E-4F84-93F1-0126ABC0965A}">
-  <ds:schemaRefs>
-    <ds:schemaRef ds:uri="http://schemas.microsoft.com/sharepoint/v3/contenttype/forms"/>
-  </ds:schemaRefs>
-</ds:datastoreItem>
+<file path=customXml/item2.xml><?xml version="1.0" encoding="utf-8"?>
+<?mso-contentType ?>
+<FormTemplates xmlns="http://schemas.microsoft.com/sharepoint/v3/contenttype/forms">
+  <Display>DocumentLibraryForm</Display>
+  <Edit>DocumentLibraryForm</Edit>
+  <New>DocumentLibraryForm</New>
+</FormTemplates>
 </file>
 
-<file path=customXml/itemProps2.xml><?xml version="1.0" encoding="utf-8"?>
+<file path=customXml/itemProps1.xml><?xml version="1.0" encoding="utf-8"?>
 <ds:datastoreItem xmlns:ds="http://schemas.openxmlformats.org/officeDocument/2006/customXml" ds:itemID="{A9A89D09-6E74-4BE5-825C-9B028E9B7826}">
   <ds:schemaRefs>
     <ds:schemaRef ds:uri="http://schemas.microsoft.com/office/2006/metadata/contentType"/>
@@ -14733,4 +14326,12 @@
     <ds:schemaRef ds:uri="http://schemas.microsoft.com/internal/obd"/>
   </ds:schemaRefs>
 </ds:datastoreItem>
+</file>
+
+<file path=customXml/itemProps2.xml><?xml version="1.0" encoding="utf-8"?>
+<ds:datastoreItem xmlns:ds="http://schemas.openxmlformats.org/officeDocument/2006/customXml" ds:itemID="{89427BB2-360E-4F84-93F1-0126ABC0965A}">
+  <ds:schemaRefs>
+    <ds:schemaRef ds:uri="http://schemas.microsoft.com/sharepoint/v3/contenttype/forms"/>
+  </ds:schemaRefs>
+</ds:datastoreItem>
 </file>
</xml_diff>

<commit_message>
resolved all issues with no modals for multi company use
</commit_message>
<xml_diff>
--- a/Assessment Report Generator/app/templates/Affordability_Letter_of_Claim_.docx
+++ b/Assessment Report Generator/app/templates/Affordability_Letter_of_Claim_.docx
@@ -240,76 +240,6 @@
           <w:rFonts w:cstheme="minorHAnsi"/>
         </w:rPr>
       </w:pPr>
-      <w:r>
-        <w:rPr>
-          <w:rFonts w:ascii="Calibri" w:hAnsi="Calibri" w:cs="Calibri"/>
-          <w:noProof/>
-          <w:color w:val="000000"/>
-          <w:bdr w:val="none" w:sz="0" w:space="0" w:color="auto" w:frame="1"/>
-        </w:rPr>
-        <w:drawing>
-          <wp:anchor distT="0" distB="0" distL="114300" distR="114300" simplePos="0" relativeHeight="251658240" behindDoc="0" locked="0" layoutInCell="1" allowOverlap="1" wp14:anchorId="669938D8" wp14:editId="180B1C60">
-            <wp:simplePos x="0" y="0"/>
-            <wp:positionH relativeFrom="margin">
-              <wp:posOffset>-177184</wp:posOffset>
-            </wp:positionH>
-            <wp:positionV relativeFrom="paragraph">
-              <wp:posOffset>-852805</wp:posOffset>
-            </wp:positionV>
-            <wp:extent cx="2869565" cy="661670"/>
-            <wp:effectExtent l="0" t="0" r="6985" b="5080"/>
-            <wp:wrapNone/>
-            <wp:docPr id="1" name="Picture 1"/>
-            <wp:cNvGraphicFramePr>
-              <a:graphicFrameLocks xmlns:a="http://schemas.openxmlformats.org/drawingml/2006/main" noChangeAspect="1"/>
-            </wp:cNvGraphicFramePr>
-            <a:graphic xmlns:a="http://schemas.openxmlformats.org/drawingml/2006/main">
-              <a:graphicData uri="http://schemas.openxmlformats.org/drawingml/2006/picture">
-                <pic:pic xmlns:pic="http://schemas.openxmlformats.org/drawingml/2006/picture">
-                  <pic:nvPicPr>
-                    <pic:cNvPr id="0" name="Picture 1"/>
-                    <pic:cNvPicPr>
-                      <a:picLocks noChangeAspect="1" noChangeArrowheads="1"/>
-                    </pic:cNvPicPr>
-                  </pic:nvPicPr>
-                  <pic:blipFill>
-                    <a:blip r:embed="rId9">
-                      <a:extLst>
-                        <a:ext uri="{28A0092B-C50C-407E-A947-70E740481C1C}">
-                          <a14:useLocalDpi xmlns:a14="http://schemas.microsoft.com/office/drawing/2010/main" val="0"/>
-                        </a:ext>
-                      </a:extLst>
-                    </a:blip>
-                    <a:srcRect/>
-                    <a:stretch>
-                      <a:fillRect/>
-                    </a:stretch>
-                  </pic:blipFill>
-                  <pic:spPr bwMode="auto">
-                    <a:xfrm>
-                      <a:off x="0" y="0"/>
-                      <a:ext cx="2869565" cy="661670"/>
-                    </a:xfrm>
-                    <a:prstGeom prst="rect">
-                      <a:avLst/>
-                    </a:prstGeom>
-                    <a:noFill/>
-                    <a:ln>
-                      <a:noFill/>
-                    </a:ln>
-                  </pic:spPr>
-                </pic:pic>
-              </a:graphicData>
-            </a:graphic>
-            <wp14:sizeRelH relativeFrom="page">
-              <wp14:pctWidth>0</wp14:pctWidth>
-            </wp14:sizeRelH>
-            <wp14:sizeRelV relativeFrom="page">
-              <wp14:pctHeight>0</wp14:pctHeight>
-            </wp14:sizeRelV>
-          </wp:anchor>
-        </w:drawing>
-      </w:r>
     </w:p>
     <w:p>
       <w:pPr>
@@ -417,27 +347,7 @@
           <w:sz w:val="24"/>
           <w:szCs w:val="24"/>
         </w:rPr>
-        <w:t xml:space="preserve">Our </w:t>
-      </w:r>
-      <w:proofErr w:type="gramStart"/>
-      <w:r>
-        <w:rPr>
-          <w:rFonts w:cstheme="minorHAnsi"/>
-          <w:b/>
-          <w:sz w:val="24"/>
-          <w:szCs w:val="24"/>
-        </w:rPr>
-        <w:t>Client</w:t>
-      </w:r>
-      <w:proofErr w:type="gramEnd"/>
-      <w:r>
-        <w:rPr>
-          <w:rFonts w:cstheme="minorHAnsi"/>
-          <w:b/>
-          <w:sz w:val="24"/>
-          <w:szCs w:val="24"/>
-        </w:rPr>
-        <w:t>:</w:t>
+        <w:t>Our Client:</w:t>
       </w:r>
       <w:r>
         <w:rPr>
@@ -728,7 +638,6 @@
         </w:rPr>
         <w:t xml:space="preserve">Our </w:t>
       </w:r>
-      <w:proofErr w:type="gramStart"/>
       <w:r>
         <w:rPr>
           <w:rFonts w:cstheme="minorHAnsi"/>
@@ -745,7 +654,6 @@
         </w:rPr>
         <w:t>lient</w:t>
       </w:r>
-      <w:proofErr w:type="gramEnd"/>
       <w:r>
         <w:rPr>
           <w:rFonts w:cstheme="minorHAnsi"/>
@@ -1236,25 +1144,7 @@
           <w:szCs w:val="24"/>
         </w:rPr>
         <w:lastRenderedPageBreak/>
-        <w:t xml:space="preserve">Had you properly carried out a Creditworthiness Assessment, it would have been clear to you that the proposed finance was unaffordable for our </w:t>
-      </w:r>
-      <w:proofErr w:type="gramStart"/>
-      <w:r>
-        <w:rPr>
-          <w:rFonts w:cstheme="minorHAnsi"/>
-          <w:sz w:val="24"/>
-          <w:szCs w:val="24"/>
-        </w:rPr>
-        <w:t>Client</w:t>
-      </w:r>
-      <w:proofErr w:type="gramEnd"/>
-      <w:r>
-        <w:rPr>
-          <w:rFonts w:cstheme="minorHAnsi"/>
-          <w:sz w:val="24"/>
-          <w:szCs w:val="24"/>
-        </w:rPr>
-        <w:t>. </w:t>
+        <w:t>Had you properly carried out a Creditworthiness Assessment, it would have been clear to you that the proposed finance was unaffordable for our Client. </w:t>
       </w:r>
     </w:p>
     <w:p>
@@ -1277,25 +1167,7 @@
           <w:sz w:val="24"/>
           <w:szCs w:val="24"/>
         </w:rPr>
-        <w:t xml:space="preserve">Your failure to carry out, whether properly or at all, a Creditworthiness Assessment prior to entering into the Agreement is such that it affects the fairness of the relationship between you and our </w:t>
-      </w:r>
-      <w:proofErr w:type="gramStart"/>
-      <w:r>
-        <w:rPr>
-          <w:rFonts w:cstheme="minorHAnsi"/>
-          <w:sz w:val="24"/>
-          <w:szCs w:val="24"/>
-        </w:rPr>
-        <w:t>Client</w:t>
-      </w:r>
-      <w:proofErr w:type="gramEnd"/>
-      <w:r>
-        <w:rPr>
-          <w:rFonts w:cstheme="minorHAnsi"/>
-          <w:sz w:val="24"/>
-          <w:szCs w:val="24"/>
-        </w:rPr>
-        <w:t xml:space="preserve"> (per </w:t>
+        <w:t xml:space="preserve">Your failure to carry out, whether properly or at all, a Creditworthiness Assessment prior to entering into the Agreement is such that it affects the fairness of the relationship between you and our Client (per </w:t>
       </w:r>
       <w:r>
         <w:rPr>
@@ -1336,25 +1208,7 @@
           <w:sz w:val="24"/>
           <w:szCs w:val="24"/>
         </w:rPr>
-        <w:t xml:space="preserve">Accordingly, our </w:t>
-      </w:r>
-      <w:proofErr w:type="gramStart"/>
-      <w:r>
-        <w:rPr>
-          <w:rFonts w:cstheme="minorHAnsi"/>
-          <w:sz w:val="24"/>
-          <w:szCs w:val="24"/>
-        </w:rPr>
-        <w:t>Client</w:t>
-      </w:r>
-      <w:proofErr w:type="gramEnd"/>
-      <w:r>
-        <w:rPr>
-          <w:rFonts w:cstheme="minorHAnsi"/>
-          <w:sz w:val="24"/>
-          <w:szCs w:val="24"/>
-        </w:rPr>
-        <w:t xml:space="preserve"> is entitled to apply to the Court for an order pursuant to s.140A of the Consumer Credit Act 1974 (“CCA 1974”) that the Agreement is “unfair”. </w:t>
+        <w:t xml:space="preserve">Accordingly, our Client is entitled to apply to the Court for an order pursuant to s.140A of the Consumer Credit Act 1974 (“CCA 1974”) that the Agreement is “unfair”. </w:t>
       </w:r>
     </w:p>
     <w:p>
@@ -1377,25 +1231,7 @@
           <w:sz w:val="24"/>
           <w:szCs w:val="24"/>
         </w:rPr>
-        <w:t xml:space="preserve">Following a finding by the Court that the Agreement is unfair, our </w:t>
-      </w:r>
-      <w:proofErr w:type="gramStart"/>
-      <w:r>
-        <w:rPr>
-          <w:rFonts w:cstheme="minorHAnsi"/>
-          <w:sz w:val="24"/>
-          <w:szCs w:val="24"/>
-        </w:rPr>
-        <w:t>Client</w:t>
-      </w:r>
-      <w:proofErr w:type="gramEnd"/>
-      <w:r>
-        <w:rPr>
-          <w:rFonts w:cstheme="minorHAnsi"/>
-          <w:sz w:val="24"/>
-          <w:szCs w:val="24"/>
-        </w:rPr>
-        <w:t xml:space="preserve"> will then be entitled under s140B of CCA 1974 to seek one or more of the following remedies: </w:t>
+        <w:t xml:space="preserve">Following a finding by the Court that the Agreement is unfair, our Client will then be entitled under s140B of CCA 1974 to seek one or more of the following remedies: </w:t>
       </w:r>
     </w:p>
     <w:p>
@@ -1426,25 +1262,7 @@
           <w:sz w:val="24"/>
           <w:szCs w:val="24"/>
         </w:rPr>
-        <w:t xml:space="preserve">require you to repay (in whole or in part) any sum paid by our </w:t>
-      </w:r>
-      <w:proofErr w:type="gramStart"/>
-      <w:r>
-        <w:rPr>
-          <w:rFonts w:cstheme="minorHAnsi"/>
-          <w:sz w:val="24"/>
-          <w:szCs w:val="24"/>
-        </w:rPr>
-        <w:t>Client</w:t>
-      </w:r>
-      <w:proofErr w:type="gramEnd"/>
-      <w:r>
-        <w:rPr>
-          <w:rFonts w:cstheme="minorHAnsi"/>
-          <w:sz w:val="24"/>
-          <w:szCs w:val="24"/>
-        </w:rPr>
-        <w:t xml:space="preserve"> by virtue of the Agreement or any related agreement (whether paid to the creditor, the associate or the former associate or to any other person); and/or </w:t>
+        <w:t>require you to repay (in whole or in part) any sum paid by our Client by virtue of the Agreement or any related agreement (whether paid to the creditor, the associate or the former associate or to any other person); and/or </w:t>
       </w:r>
     </w:p>
     <w:p>
@@ -1537,25 +1355,7 @@
           <w:sz w:val="24"/>
           <w:szCs w:val="24"/>
         </w:rPr>
-        <w:t xml:space="preserve">otherwise set aside (in whole or in part) any duty imposed on our </w:t>
-      </w:r>
-      <w:proofErr w:type="gramStart"/>
-      <w:r>
-        <w:rPr>
-          <w:rFonts w:cstheme="minorHAnsi"/>
-          <w:sz w:val="24"/>
-          <w:szCs w:val="24"/>
-        </w:rPr>
-        <w:t>Client</w:t>
-      </w:r>
-      <w:proofErr w:type="gramEnd"/>
-      <w:r>
-        <w:rPr>
-          <w:rFonts w:cstheme="minorHAnsi"/>
-          <w:sz w:val="24"/>
-          <w:szCs w:val="24"/>
-        </w:rPr>
-        <w:t xml:space="preserve"> by virtue of the Agreement or any related agreement; and/or </w:t>
+        <w:t>otherwise set aside (in whole or in part) any duty imposed on our Client by virtue of the Agreement or any related agreement; and/or </w:t>
       </w:r>
     </w:p>
     <w:p>
@@ -1618,25 +1418,7 @@
           <w:sz w:val="24"/>
           <w:szCs w:val="24"/>
         </w:rPr>
-        <w:t xml:space="preserve">from our </w:t>
-      </w:r>
-      <w:proofErr w:type="gramStart"/>
-      <w:r>
-        <w:rPr>
-          <w:rFonts w:cstheme="minorHAnsi"/>
-          <w:sz w:val="24"/>
-          <w:szCs w:val="24"/>
-        </w:rPr>
-        <w:t>Client</w:t>
-      </w:r>
-      <w:proofErr w:type="gramEnd"/>
-      <w:r>
-        <w:rPr>
-          <w:rFonts w:cstheme="minorHAnsi"/>
-          <w:sz w:val="24"/>
-          <w:szCs w:val="24"/>
-        </w:rPr>
-        <w:t xml:space="preserve">, it appears that you did not carry any, or any adequate affordability checks before entering into the Agreement with our Client. </w:t>
+        <w:t xml:space="preserve">from our Client, it appears that you did not carry any, or any adequate affordability checks before entering into the Agreement with our Client. </w:t>
       </w:r>
     </w:p>
     <w:p>
@@ -1662,7 +1444,6 @@
         <w:lastRenderedPageBreak/>
         <w:t xml:space="preserve">It is our </w:t>
       </w:r>
-      <w:proofErr w:type="gramStart"/>
       <w:r>
         <w:rPr>
           <w:rFonts w:cstheme="minorHAnsi"/>
@@ -1677,16 +1458,7 @@
           <w:sz w:val="24"/>
           <w:szCs w:val="24"/>
         </w:rPr>
-        <w:t>lient’s</w:t>
-      </w:r>
-      <w:proofErr w:type="gramEnd"/>
-      <w:r>
-        <w:rPr>
-          <w:rFonts w:cstheme="minorHAnsi"/>
-          <w:sz w:val="24"/>
-          <w:szCs w:val="24"/>
-        </w:rPr>
-        <w:t xml:space="preserve"> position that you</w:t>
+        <w:t>lient’s position that you</w:t>
       </w:r>
       <w:r>
         <w:rPr>
@@ -1849,7 +1621,6 @@
         </w:rPr>
         <w:t xml:space="preserve">We have performed an assessment of our </w:t>
       </w:r>
-      <w:proofErr w:type="gramStart"/>
       <w:r>
         <w:rPr>
           <w:rFonts w:cstheme="minorHAnsi"/>
@@ -1864,16 +1635,7 @@
           <w:sz w:val="24"/>
           <w:szCs w:val="24"/>
         </w:rPr>
-        <w:t>lient’s</w:t>
-      </w:r>
-      <w:proofErr w:type="gramEnd"/>
-      <w:r>
-        <w:rPr>
-          <w:rFonts w:cstheme="minorHAnsi"/>
-          <w:sz w:val="24"/>
-          <w:szCs w:val="24"/>
-        </w:rPr>
-        <w:t xml:space="preserve"> financial situation</w:t>
+        <w:t>lient’s financial situation</w:t>
       </w:r>
       <w:r>
         <w:rPr>
@@ -2011,7 +1773,6 @@
         </w:rPr>
         <w:t xml:space="preserve">It is clear that our </w:t>
       </w:r>
-      <w:proofErr w:type="gramStart"/>
       <w:r>
         <w:rPr>
           <w:rFonts w:cstheme="minorHAnsi"/>
@@ -2026,16 +1787,7 @@
           <w:sz w:val="24"/>
           <w:szCs w:val="24"/>
         </w:rPr>
-        <w:t>lient</w:t>
-      </w:r>
-      <w:proofErr w:type="gramEnd"/>
-      <w:r>
-        <w:rPr>
-          <w:rFonts w:cstheme="minorHAnsi"/>
-          <w:sz w:val="24"/>
-          <w:szCs w:val="24"/>
-        </w:rPr>
-        <w:t xml:space="preserve"> did not have </w:t>
+        <w:t xml:space="preserve">lient did not have </w:t>
       </w:r>
       <w:r>
         <w:rPr>
@@ -2210,25 +1962,7 @@
           <w:sz w:val="24"/>
           <w:szCs w:val="24"/>
         </w:rPr>
-        <w:t xml:space="preserve"> as they fall due under the Agreement using the Client’s income and/or income from savings and/or from savings or other assets (but only if the Client indicated clearly an intention to repay from these sources). The rule further requires that you must have considered our </w:t>
-      </w:r>
-      <w:proofErr w:type="gramStart"/>
-      <w:r>
-        <w:rPr>
-          <w:rFonts w:cstheme="minorHAnsi"/>
-          <w:sz w:val="24"/>
-          <w:szCs w:val="24"/>
-        </w:rPr>
-        <w:t>Client’s</w:t>
-      </w:r>
-      <w:proofErr w:type="gramEnd"/>
-      <w:r>
-        <w:rPr>
-          <w:rFonts w:cstheme="minorHAnsi"/>
-          <w:sz w:val="24"/>
-          <w:szCs w:val="24"/>
-        </w:rPr>
-        <w:t xml:space="preserve"> ability to make the repayments: </w:t>
+        <w:t xml:space="preserve"> as they fall due under the Agreement using the Client’s income and/or income from savings and/or from savings or other assets (but only if the Client indicated clearly an intention to repay from these sources). The rule further requires that you must have considered our Client’s ability to make the repayments: </w:t>
       </w:r>
     </w:p>
     <w:p>
@@ -2391,7 +2125,6 @@
         </w:rPr>
         <w:t xml:space="preserve">ur </w:t>
       </w:r>
-      <w:proofErr w:type="gramStart"/>
       <w:r>
         <w:rPr>
           <w:rFonts w:cstheme="minorHAnsi"/>
@@ -2406,16 +2139,7 @@
           <w:sz w:val="24"/>
           <w:szCs w:val="24"/>
         </w:rPr>
-        <w:t>lient</w:t>
-      </w:r>
-      <w:proofErr w:type="gramEnd"/>
-      <w:r>
-        <w:rPr>
-          <w:rFonts w:cstheme="minorHAnsi"/>
-          <w:sz w:val="24"/>
-          <w:szCs w:val="24"/>
-        </w:rPr>
-        <w:t xml:space="preserve"> made</w:t>
+        <w:t>lient made</w:t>
       </w:r>
       <w:r>
         <w:rPr>
@@ -2652,18 +2376,79 @@
           <w:sz w:val="24"/>
           <w:szCs w:val="24"/>
         </w:rPr>
-        <w:t xml:space="preserve">, our </w:t>
-      </w:r>
-      <w:proofErr w:type="gramStart"/>
-      <w:r>
-        <w:rPr>
-          <w:rFonts w:cstheme="minorHAnsi"/>
-          <w:sz w:val="24"/>
-          <w:szCs w:val="24"/>
-        </w:rPr>
-        <w:t>Client</w:t>
-      </w:r>
-      <w:proofErr w:type="gramEnd"/>
+        <w:t xml:space="preserve">, our Client </w:t>
+      </w:r>
+      <w:r>
+        <w:rPr>
+          <w:rFonts w:cstheme="minorHAnsi"/>
+          <w:sz w:val="24"/>
+          <w:szCs w:val="24"/>
+        </w:rPr>
+        <w:t xml:space="preserve">had loans and credit agreements in the sum of </w:t>
+      </w:r>
+      <w:r>
+        <w:rPr>
+          <w:rFonts w:cstheme="minorHAnsi"/>
+          <w:sz w:val="24"/>
+          <w:szCs w:val="24"/>
+          <w:highlight w:val="yellow"/>
+        </w:rPr>
+        <w:t>{</w:t>
+      </w:r>
+      <w:proofErr w:type="spellStart"/>
+      <w:r>
+        <w:rPr>
+          <w:rFonts w:cstheme="minorHAnsi"/>
+          <w:sz w:val="24"/>
+          <w:szCs w:val="24"/>
+          <w:highlight w:val="yellow"/>
+        </w:rPr>
+        <w:t>t</w:t>
+      </w:r>
+      <w:r>
+        <w:rPr>
+          <w:rFonts w:cstheme="minorHAnsi"/>
+          <w:sz w:val="24"/>
+          <w:szCs w:val="24"/>
+          <w:highlight w:val="yellow"/>
+        </w:rPr>
+        <w:t>otal</w:t>
+      </w:r>
+      <w:r>
+        <w:rPr>
+          <w:rFonts w:cstheme="minorHAnsi"/>
+          <w:sz w:val="24"/>
+          <w:szCs w:val="24"/>
+          <w:highlight w:val="yellow"/>
+        </w:rPr>
+        <w:t>Contribution</w:t>
+      </w:r>
+      <w:proofErr w:type="spellEnd"/>
+      <w:r>
+        <w:rPr>
+          <w:rFonts w:cstheme="minorHAnsi"/>
+          <w:sz w:val="24"/>
+          <w:szCs w:val="24"/>
+          <w:highlight w:val="yellow"/>
+        </w:rPr>
+        <w:t>}</w:t>
+      </w:r>
+      <w:r>
+        <w:rPr>
+          <w:rFonts w:cstheme="minorHAnsi"/>
+          <w:sz w:val="24"/>
+          <w:szCs w:val="24"/>
+        </w:rPr>
+        <w:t xml:space="preserve"> requiring</w:t>
+      </w:r>
+      <w:r>
+        <w:rPr>
+          <w:rFonts w:cstheme="minorHAnsi"/>
+          <w:sz w:val="24"/>
+          <w:szCs w:val="24"/>
+        </w:rPr>
+        <w:t xml:space="preserve"> an average of</w:t>
+      </w:r>
       <w:r>
         <w:rPr>
           <w:rFonts w:cstheme="minorHAnsi"/>
@@ -2677,14 +2462,6 @@
           <w:rFonts w:cstheme="minorHAnsi"/>
           <w:sz w:val="24"/>
           <w:szCs w:val="24"/>
-        </w:rPr>
-        <w:t xml:space="preserve">had loans and credit agreements in the sum of </w:t>
-      </w:r>
-      <w:r>
-        <w:rPr>
-          <w:rFonts w:cstheme="minorHAnsi"/>
-          <w:sz w:val="24"/>
-          <w:szCs w:val="24"/>
           <w:highlight w:val="yellow"/>
         </w:rPr>
         <w:t>{</w:t>
@@ -2697,7 +2474,7 @@
           <w:szCs w:val="24"/>
           <w:highlight w:val="yellow"/>
         </w:rPr>
-        <w:t>t</w:t>
+        <w:t>a</w:t>
       </w:r>
       <w:r>
         <w:rPr>
@@ -2706,8 +2483,9 @@
           <w:szCs w:val="24"/>
           <w:highlight w:val="yellow"/>
         </w:rPr>
-        <w:t>otal</w:t>
-      </w:r>
+        <w:t>verageTotalContribution</w:t>
+      </w:r>
+      <w:proofErr w:type="spellEnd"/>
       <w:r>
         <w:rPr>
           <w:rFonts w:cstheme="minorHAnsi"/>
@@ -2715,16 +2493,6 @@
           <w:szCs w:val="24"/>
           <w:highlight w:val="yellow"/>
         </w:rPr>
-        <w:t>Contribution</w:t>
-      </w:r>
-      <w:proofErr w:type="spellEnd"/>
-      <w:r>
-        <w:rPr>
-          <w:rFonts w:cstheme="minorHAnsi"/>
-          <w:sz w:val="24"/>
-          <w:szCs w:val="24"/>
-          <w:highlight w:val="yellow"/>
-        </w:rPr>
         <w:t>}</w:t>
       </w:r>
       <w:r>
@@ -2733,68 +2501,6 @@
           <w:sz w:val="24"/>
           <w:szCs w:val="24"/>
         </w:rPr>
-        <w:t xml:space="preserve"> requiring</w:t>
-      </w:r>
-      <w:r>
-        <w:rPr>
-          <w:rFonts w:cstheme="minorHAnsi"/>
-          <w:sz w:val="24"/>
-          <w:szCs w:val="24"/>
-        </w:rPr>
-        <w:t xml:space="preserve"> an average of</w:t>
-      </w:r>
-      <w:r>
-        <w:rPr>
-          <w:rFonts w:cstheme="minorHAnsi"/>
-          <w:sz w:val="24"/>
-          <w:szCs w:val="24"/>
-        </w:rPr>
-        <w:t xml:space="preserve"> </w:t>
-      </w:r>
-      <w:r>
-        <w:rPr>
-          <w:rFonts w:cstheme="minorHAnsi"/>
-          <w:sz w:val="24"/>
-          <w:szCs w:val="24"/>
-          <w:highlight w:val="yellow"/>
-        </w:rPr>
-        <w:t>{</w:t>
-      </w:r>
-      <w:proofErr w:type="spellStart"/>
-      <w:r>
-        <w:rPr>
-          <w:rFonts w:cstheme="minorHAnsi"/>
-          <w:sz w:val="24"/>
-          <w:szCs w:val="24"/>
-          <w:highlight w:val="yellow"/>
-        </w:rPr>
-        <w:t>a</w:t>
-      </w:r>
-      <w:r>
-        <w:rPr>
-          <w:rFonts w:cstheme="minorHAnsi"/>
-          <w:sz w:val="24"/>
-          <w:szCs w:val="24"/>
-          <w:highlight w:val="yellow"/>
-        </w:rPr>
-        <w:t>verageTotalContribution</w:t>
-      </w:r>
-      <w:proofErr w:type="spellEnd"/>
-      <w:r>
-        <w:rPr>
-          <w:rFonts w:cstheme="minorHAnsi"/>
-          <w:sz w:val="24"/>
-          <w:szCs w:val="24"/>
-          <w:highlight w:val="yellow"/>
-        </w:rPr>
-        <w:t>}</w:t>
-      </w:r>
-      <w:r>
-        <w:rPr>
-          <w:rFonts w:cstheme="minorHAnsi"/>
-          <w:sz w:val="24"/>
-          <w:szCs w:val="24"/>
-        </w:rPr>
         <w:t xml:space="preserve"> per month to service them. </w:t>
       </w:r>
       <w:r>
@@ -2803,25 +2509,7 @@
           <w:sz w:val="24"/>
           <w:szCs w:val="24"/>
         </w:rPr>
-        <w:t xml:space="preserve">The accumulation of numerous credit agreements and loans signals that our </w:t>
-      </w:r>
-      <w:proofErr w:type="gramStart"/>
-      <w:r>
-        <w:rPr>
-          <w:rFonts w:cstheme="minorHAnsi"/>
-          <w:sz w:val="24"/>
-          <w:szCs w:val="24"/>
-        </w:rPr>
-        <w:t>Client</w:t>
-      </w:r>
-      <w:proofErr w:type="gramEnd"/>
-      <w:r>
-        <w:rPr>
-          <w:rFonts w:cstheme="minorHAnsi"/>
-          <w:sz w:val="24"/>
-          <w:szCs w:val="24"/>
-        </w:rPr>
-        <w:t xml:space="preserve"> was stretched beyond their financial capacity suggesting reliance on borrowing to meet basic living expenses or to manage existing debt. </w:t>
+        <w:t xml:space="preserve">The accumulation of numerous credit agreements and loans signals that our Client was stretched beyond their financial capacity suggesting reliance on borrowing to meet basic living expenses or to manage existing debt. </w:t>
       </w:r>
     </w:p>
     <w:p>
@@ -3113,25 +2801,7 @@
           <w:sz w:val="24"/>
           <w:szCs w:val="24"/>
         </w:rPr>
-        <w:t xml:space="preserve">Our </w:t>
-      </w:r>
-      <w:proofErr w:type="gramStart"/>
-      <w:r>
-        <w:rPr>
-          <w:rFonts w:cstheme="minorHAnsi"/>
-          <w:sz w:val="24"/>
-          <w:szCs w:val="24"/>
-        </w:rPr>
-        <w:t>Client</w:t>
-      </w:r>
-      <w:proofErr w:type="gramEnd"/>
-      <w:r>
-        <w:rPr>
-          <w:rFonts w:cstheme="minorHAnsi"/>
-          <w:sz w:val="24"/>
-          <w:szCs w:val="24"/>
-        </w:rPr>
-        <w:t xml:space="preserve"> exhibit</w:t>
+        <w:t>Our Client exhibit</w:t>
       </w:r>
       <w:r>
         <w:rPr>
@@ -3219,25 +2889,7 @@
           <w:sz w:val="24"/>
           <w:szCs w:val="24"/>
         </w:rPr>
-        <w:t xml:space="preserve">greement, our </w:t>
-      </w:r>
-      <w:proofErr w:type="gramStart"/>
-      <w:r>
-        <w:rPr>
-          <w:rFonts w:cstheme="minorHAnsi"/>
-          <w:sz w:val="24"/>
-          <w:szCs w:val="24"/>
-        </w:rPr>
-        <w:t>Client</w:t>
-      </w:r>
-      <w:proofErr w:type="gramEnd"/>
-      <w:r>
-        <w:rPr>
-          <w:rFonts w:cstheme="minorHAnsi"/>
-          <w:sz w:val="24"/>
-          <w:szCs w:val="24"/>
-        </w:rPr>
-        <w:t xml:space="preserve"> </w:t>
+        <w:t xml:space="preserve">greement, our Client </w:t>
       </w:r>
       <w:r>
         <w:rPr>
@@ -3373,25 +3025,7 @@
           <w:sz w:val="24"/>
           <w:szCs w:val="24"/>
         </w:rPr>
-        <w:t xml:space="preserve">our </w:t>
-      </w:r>
-      <w:proofErr w:type="gramStart"/>
-      <w:r>
-        <w:rPr>
-          <w:rFonts w:cstheme="minorHAnsi"/>
-          <w:sz w:val="24"/>
-          <w:szCs w:val="24"/>
-        </w:rPr>
-        <w:t>Client</w:t>
-      </w:r>
-      <w:proofErr w:type="gramEnd"/>
-      <w:r>
-        <w:rPr>
-          <w:rFonts w:cstheme="minorHAnsi"/>
-          <w:sz w:val="24"/>
-          <w:szCs w:val="24"/>
-        </w:rPr>
-        <w:t xml:space="preserve"> was </w:t>
+        <w:t xml:space="preserve">our Client was </w:t>
       </w:r>
       <w:r>
         <w:rPr>
@@ -3570,7 +3204,6 @@
         </w:rPr>
         <w:t xml:space="preserve">Our </w:t>
       </w:r>
-      <w:proofErr w:type="gramStart"/>
       <w:r>
         <w:rPr>
           <w:rFonts w:cstheme="minorHAnsi"/>
@@ -3585,16 +3218,7 @@
           <w:sz w:val="24"/>
           <w:szCs w:val="24"/>
         </w:rPr>
-        <w:t>lient</w:t>
-      </w:r>
-      <w:proofErr w:type="gramEnd"/>
-      <w:r>
-        <w:rPr>
-          <w:rFonts w:cstheme="minorHAnsi"/>
-          <w:sz w:val="24"/>
-          <w:szCs w:val="24"/>
-        </w:rPr>
-        <w:t xml:space="preserve"> entered a reduced payment arrangement for existing credit commitments as a result of their financial circumstances implying a risk of financial vulnerability, which</w:t>
+        <w:t>lient entered a reduced payment arrangement for existing credit commitments as a result of their financial circumstances implying a risk of financial vulnerability, which</w:t>
       </w:r>
       <w:r>
         <w:rPr>
@@ -3806,7 +3430,6 @@
         </w:rPr>
         <w:t xml:space="preserve"> </w:t>
       </w:r>
-      <w:proofErr w:type="gramStart"/>
       <w:r>
         <w:rPr>
           <w:rFonts w:cstheme="minorHAnsi"/>
@@ -3815,7 +3438,6 @@
         </w:rPr>
         <w:t>Client</w:t>
       </w:r>
-      <w:proofErr w:type="gramEnd"/>
       <w:r>
         <w:rPr>
           <w:rFonts w:cstheme="minorHAnsi"/>
@@ -3944,25 +3566,7 @@
           <w:sz w:val="24"/>
           <w:szCs w:val="24"/>
         </w:rPr>
-        <w:t xml:space="preserve">Our </w:t>
-      </w:r>
-      <w:proofErr w:type="gramStart"/>
-      <w:r>
-        <w:rPr>
-          <w:rFonts w:cstheme="minorHAnsi"/>
-          <w:sz w:val="24"/>
-          <w:szCs w:val="24"/>
-        </w:rPr>
-        <w:t>Client’s</w:t>
-      </w:r>
-      <w:proofErr w:type="gramEnd"/>
-      <w:r>
-        <w:rPr>
-          <w:rFonts w:cstheme="minorHAnsi"/>
-          <w:sz w:val="24"/>
-          <w:szCs w:val="24"/>
-        </w:rPr>
-        <w:t xml:space="preserve"> credit report shows {</w:t>
+        <w:t>Our Client’s credit report shows {</w:t>
       </w:r>
       <w:r>
         <w:rPr>
@@ -4093,25 +3697,7 @@
           <w:sz w:val="24"/>
           <w:szCs w:val="24"/>
         </w:rPr>
-        <w:t xml:space="preserve">Our </w:t>
-      </w:r>
-      <w:proofErr w:type="gramStart"/>
-      <w:r>
-        <w:rPr>
-          <w:rFonts w:cstheme="minorHAnsi"/>
-          <w:sz w:val="24"/>
-          <w:szCs w:val="24"/>
-        </w:rPr>
-        <w:t>Client’s</w:t>
-      </w:r>
-      <w:proofErr w:type="gramEnd"/>
-      <w:r>
-        <w:rPr>
-          <w:rFonts w:cstheme="minorHAnsi"/>
-          <w:sz w:val="24"/>
-          <w:szCs w:val="24"/>
-        </w:rPr>
-        <w:t xml:space="preserve"> credit report shows {</w:t>
+        <w:t>Our Client’s credit report shows {</w:t>
       </w:r>
       <w:r>
         <w:rPr>
@@ -4177,25 +3763,7 @@
           <w:sz w:val="24"/>
           <w:szCs w:val="24"/>
         </w:rPr>
-        <w:t xml:space="preserve"> our </w:t>
-      </w:r>
-      <w:proofErr w:type="gramStart"/>
-      <w:r>
-        <w:rPr>
-          <w:rFonts w:cstheme="minorHAnsi"/>
-          <w:sz w:val="24"/>
-          <w:szCs w:val="24"/>
-        </w:rPr>
-        <w:t>Client’s</w:t>
-      </w:r>
-      <w:proofErr w:type="gramEnd"/>
-      <w:r>
-        <w:rPr>
-          <w:rFonts w:cstheme="minorHAnsi"/>
-          <w:sz w:val="24"/>
-          <w:szCs w:val="24"/>
-        </w:rPr>
-        <w:t xml:space="preserve"> creditworthiness</w:t>
+        <w:t xml:space="preserve"> our Client’s creditworthiness</w:t>
       </w:r>
       <w:r>
         <w:rPr>
@@ -4270,25 +3838,7 @@
           <w:sz w:val="24"/>
           <w:szCs w:val="24"/>
         </w:rPr>
-        <w:t xml:space="preserve">Within our </w:t>
-      </w:r>
-      <w:proofErr w:type="gramStart"/>
-      <w:r>
-        <w:rPr>
-          <w:rFonts w:cstheme="minorHAnsi"/>
-          <w:sz w:val="24"/>
-          <w:szCs w:val="24"/>
-        </w:rPr>
-        <w:t>Client’s</w:t>
-      </w:r>
-      <w:proofErr w:type="gramEnd"/>
-      <w:r>
-        <w:rPr>
-          <w:rFonts w:cstheme="minorHAnsi"/>
-          <w:sz w:val="24"/>
-          <w:szCs w:val="24"/>
-        </w:rPr>
-        <w:t xml:space="preserve"> transactional statements, </w:t>
+        <w:t xml:space="preserve">Within our Client’s transactional statements, </w:t>
       </w:r>
       <w:r>
         <w:rPr>
@@ -4533,7 +4083,6 @@
         </w:rPr>
         <w:t xml:space="preserve"> </w:t>
       </w:r>
-      <w:proofErr w:type="gramStart"/>
       <w:r>
         <w:rPr>
           <w:rFonts w:cstheme="minorHAnsi"/>
@@ -4548,16 +4097,7 @@
           <w:sz w:val="24"/>
           <w:szCs w:val="24"/>
         </w:rPr>
-        <w:t>’s</w:t>
-      </w:r>
-      <w:proofErr w:type="gramEnd"/>
-      <w:r>
-        <w:rPr>
-          <w:rFonts w:cstheme="minorHAnsi"/>
-          <w:sz w:val="24"/>
-          <w:szCs w:val="24"/>
-        </w:rPr>
-        <w:t xml:space="preserve"> ability to manage debt responsibly. </w:t>
+        <w:t xml:space="preserve">’s ability to manage debt responsibly. </w:t>
       </w:r>
       <w:r>
         <w:rPr>
@@ -4760,25 +4300,7 @@
           <w:sz w:val="24"/>
           <w:szCs w:val="24"/>
         </w:rPr>
-        <w:t xml:space="preserve">Further review of our </w:t>
-      </w:r>
-      <w:proofErr w:type="gramStart"/>
-      <w:r>
-        <w:rPr>
-          <w:rFonts w:cstheme="minorHAnsi"/>
-          <w:sz w:val="24"/>
-          <w:szCs w:val="24"/>
-        </w:rPr>
-        <w:t>Client’s</w:t>
-      </w:r>
-      <w:proofErr w:type="gramEnd"/>
-      <w:r>
-        <w:rPr>
-          <w:rFonts w:cstheme="minorHAnsi"/>
-          <w:sz w:val="24"/>
-          <w:szCs w:val="24"/>
-        </w:rPr>
-        <w:t xml:space="preserve"> transactional history shows frequent use of </w:t>
+        <w:t xml:space="preserve">Further review of our Client’s transactional history shows frequent use of </w:t>
       </w:r>
       <w:r>
         <w:rPr>
@@ -4844,7 +4366,6 @@
         </w:rPr>
         <w:t xml:space="preserve"> the inability to manage finances within available means. Our </w:t>
       </w:r>
-      <w:proofErr w:type="gramStart"/>
       <w:r>
         <w:rPr>
           <w:rFonts w:cstheme="minorHAnsi"/>
@@ -4867,16 +4388,7 @@
           <w:sz w:val="24"/>
           <w:szCs w:val="24"/>
         </w:rPr>
-        <w:t>’s</w:t>
-      </w:r>
-      <w:proofErr w:type="gramEnd"/>
-      <w:r>
-        <w:rPr>
-          <w:rFonts w:cstheme="minorHAnsi"/>
-          <w:sz w:val="24"/>
-          <w:szCs w:val="24"/>
-        </w:rPr>
-        <w:t xml:space="preserve"> bank account was overdrawn for an average of </w:t>
+        <w:t xml:space="preserve">’s bank account was overdrawn for an average of </w:t>
       </w:r>
       <w:r>
         <w:rPr>
@@ -4954,25 +4466,7 @@
           <w:sz w:val="24"/>
           <w:szCs w:val="24"/>
         </w:rPr>
-        <w:t xml:space="preserve"> that our </w:t>
-      </w:r>
-      <w:proofErr w:type="gramStart"/>
-      <w:r>
-        <w:rPr>
-          <w:rFonts w:cstheme="minorHAnsi"/>
-          <w:sz w:val="24"/>
-          <w:szCs w:val="24"/>
-        </w:rPr>
-        <w:t>Client</w:t>
-      </w:r>
-      <w:proofErr w:type="gramEnd"/>
-      <w:r>
-        <w:rPr>
-          <w:rFonts w:cstheme="minorHAnsi"/>
-          <w:sz w:val="24"/>
-          <w:szCs w:val="24"/>
-        </w:rPr>
-        <w:t xml:space="preserve"> was</w:t>
+        <w:t xml:space="preserve"> that our Client was</w:t>
       </w:r>
       <w:r>
         <w:rPr>
@@ -5134,7 +4628,6 @@
         </w:rPr>
         <w:t xml:space="preserve"> that our </w:t>
       </w:r>
-      <w:proofErr w:type="gramStart"/>
       <w:r>
         <w:rPr>
           <w:rFonts w:cstheme="minorHAnsi"/>
@@ -5151,7 +4644,6 @@
         </w:rPr>
         <w:t>lient</w:t>
       </w:r>
-      <w:proofErr w:type="gramEnd"/>
       <w:r>
         <w:rPr>
           <w:rFonts w:cstheme="minorHAnsi"/>
@@ -5183,7 +4675,6 @@
         </w:rPr>
         <w:t xml:space="preserve">Following the above, it is alleged that little to no attempt was made to fairly assess our </w:t>
       </w:r>
-      <w:proofErr w:type="gramStart"/>
       <w:r>
         <w:rPr>
           <w:rFonts w:cstheme="minorHAnsi"/>
@@ -5200,7 +4691,6 @@
         </w:rPr>
         <w:t>lient’s</w:t>
       </w:r>
-      <w:proofErr w:type="gramEnd"/>
       <w:r>
         <w:rPr>
           <w:rFonts w:cstheme="minorHAnsi"/>
@@ -5231,7 +4721,16 @@
           <w:sz w:val="24"/>
           <w:szCs w:val="24"/>
         </w:rPr>
-        <w:t xml:space="preserve">lient’s position that the relationship was unfair. </w:t>
+        <w:t xml:space="preserve">lient’s position that the relationship </w:t>
+      </w:r>
+      <w:r>
+        <w:rPr>
+          <w:rFonts w:cstheme="minorHAnsi"/>
+          <w:sz w:val="24"/>
+          <w:szCs w:val="24"/>
+        </w:rPr>
+        <w:lastRenderedPageBreak/>
+        <w:t xml:space="preserve">was unfair. </w:t>
       </w:r>
       <w:r>
         <w:rPr>
@@ -5288,16 +4787,7 @@
           <w:sz w:val="24"/>
           <w:szCs w:val="24"/>
         </w:rPr>
-        <w:t xml:space="preserve"> and </w:t>
-      </w:r>
-      <w:r>
-        <w:rPr>
-          <w:rFonts w:cstheme="minorHAnsi"/>
-          <w:sz w:val="24"/>
-          <w:szCs w:val="24"/>
-        </w:rPr>
-        <w:lastRenderedPageBreak/>
-        <w:t>credit report</w:t>
+        <w:t xml:space="preserve"> and credit report</w:t>
       </w:r>
       <w:r>
         <w:rPr>
@@ -5313,25 +4803,7 @@
           <w:sz w:val="24"/>
           <w:szCs w:val="24"/>
         </w:rPr>
-        <w:t xml:space="preserve"> on our </w:t>
-      </w:r>
-      <w:proofErr w:type="gramStart"/>
-      <w:r>
-        <w:rPr>
-          <w:rFonts w:cstheme="minorHAnsi"/>
-          <w:sz w:val="24"/>
-          <w:szCs w:val="24"/>
-        </w:rPr>
-        <w:t>Client’s</w:t>
-      </w:r>
-      <w:proofErr w:type="gramEnd"/>
-      <w:r>
-        <w:rPr>
-          <w:rFonts w:cstheme="minorHAnsi"/>
-          <w:sz w:val="24"/>
-          <w:szCs w:val="24"/>
-        </w:rPr>
-        <w:t xml:space="preserve"> credit</w:t>
+        <w:t xml:space="preserve"> on our Client’s credit</w:t>
       </w:r>
       <w:r>
         <w:rPr>
@@ -5706,19 +5178,8 @@
           <w:szCs w:val="24"/>
           <w:lang w:eastAsia="en-GB"/>
         </w:rPr>
-        <w:t xml:space="preserve"> for our </w:t>
-      </w:r>
-      <w:proofErr w:type="gramStart"/>
-      <w:r>
-        <w:rPr>
-          <w:rFonts w:cstheme="minorHAnsi"/>
-          <w:sz w:val="24"/>
-          <w:szCs w:val="24"/>
-          <w:lang w:eastAsia="en-GB"/>
-        </w:rPr>
-        <w:t>Client</w:t>
-      </w:r>
-      <w:proofErr w:type="gramEnd"/>
+        <w:t xml:space="preserve"> for our Client</w:t>
+      </w:r>
       <w:r>
         <w:rPr>
           <w:rFonts w:cstheme="minorHAnsi"/>
@@ -5855,7 +5316,6 @@
         </w:rPr>
         <w:t xml:space="preserve">greement. It is our </w:t>
       </w:r>
-      <w:proofErr w:type="gramStart"/>
       <w:r>
         <w:rPr>
           <w:rFonts w:cstheme="minorHAnsi"/>
@@ -5870,42 +5330,15 @@
           <w:sz w:val="24"/>
           <w:szCs w:val="24"/>
         </w:rPr>
-        <w:t>lient’s</w:t>
-      </w:r>
-      <w:proofErr w:type="gramEnd"/>
-      <w:r>
-        <w:rPr>
-          <w:rFonts w:cstheme="minorHAnsi"/>
-          <w:sz w:val="24"/>
-          <w:szCs w:val="24"/>
-        </w:rPr>
-        <w:t xml:space="preserve"> position that had the necessary</w:t>
-      </w:r>
-      <w:r>
-        <w:rPr>
-          <w:rFonts w:cstheme="minorHAnsi"/>
-          <w:sz w:val="24"/>
-          <w:szCs w:val="24"/>
-        </w:rPr>
-        <w:t xml:space="preserve"> Creditworthiness Assessment been undertaken, the Agreement would never have been executed. The Court’s order should therefore return our </w:t>
-      </w:r>
-      <w:proofErr w:type="gramStart"/>
-      <w:r>
-        <w:rPr>
-          <w:rFonts w:cstheme="minorHAnsi"/>
-          <w:sz w:val="24"/>
-          <w:szCs w:val="24"/>
-        </w:rPr>
-        <w:t>Client</w:t>
-      </w:r>
-      <w:proofErr w:type="gramEnd"/>
-      <w:r>
-        <w:rPr>
-          <w:rFonts w:cstheme="minorHAnsi"/>
-          <w:sz w:val="24"/>
-          <w:szCs w:val="24"/>
-        </w:rPr>
-        <w:t xml:space="preserve"> to</w:t>
+        <w:t>lient’s position that had the necessary</w:t>
+      </w:r>
+      <w:r>
+        <w:rPr>
+          <w:rFonts w:cstheme="minorHAnsi"/>
+          <w:sz w:val="24"/>
+          <w:szCs w:val="24"/>
+        </w:rPr>
+        <w:t xml:space="preserve"> Creditworthiness Assessment been undertaken, the Agreement would never have been executed. The Court’s order should therefore return our Client to</w:t>
       </w:r>
       <w:r>
         <w:rPr>
@@ -5967,7 +5400,6 @@
         </w:rPr>
         <w:t xml:space="preserve">repayment of the balance of the interest paid to you on the basis that, if proper checks had been made, then our </w:t>
       </w:r>
-      <w:proofErr w:type="gramStart"/>
       <w:r>
         <w:rPr>
           <w:rFonts w:cstheme="minorHAnsi"/>
@@ -5982,16 +5414,7 @@
           <w:sz w:val="24"/>
           <w:szCs w:val="24"/>
         </w:rPr>
-        <w:t>lient</w:t>
-      </w:r>
-      <w:proofErr w:type="gramEnd"/>
-      <w:r>
-        <w:rPr>
-          <w:rFonts w:cstheme="minorHAnsi"/>
-          <w:sz w:val="24"/>
-          <w:szCs w:val="24"/>
-        </w:rPr>
-        <w:t xml:space="preserve"> might not have proceeded with the transaction;</w:t>
+        <w:t>lient might not have proceeded with the transaction;</w:t>
       </w:r>
     </w:p>
     <w:p>
@@ -6306,7 +5729,17 @@
           <w:szCs w:val="24"/>
           <w:lang w:eastAsia="en-GB"/>
         </w:rPr>
-        <w:t xml:space="preserve">rather than six years from the date of the Agreement, following the Supreme Court judgment </w:t>
+        <w:t xml:space="preserve">rather than six years from the date of the Agreement, </w:t>
+      </w:r>
+      <w:r>
+        <w:rPr>
+          <w:rFonts w:eastAsia="Times New Roman" w:cstheme="minorHAnsi"/>
+          <w:sz w:val="24"/>
+          <w:szCs w:val="24"/>
+          <w:lang w:eastAsia="en-GB"/>
+        </w:rPr>
+        <w:lastRenderedPageBreak/>
+        <w:t xml:space="preserve">following the Supreme Court judgment </w:t>
       </w:r>
       <w:r>
         <w:rPr>
@@ -6377,7 +5810,6 @@
           <w:szCs w:val="24"/>
           <w:u w:val="single"/>
         </w:rPr>
-        <w:lastRenderedPageBreak/>
         <w:t>Disclosure</w:t>
       </w:r>
     </w:p>
@@ -6401,25 +5833,7 @@
           <w:sz w:val="24"/>
           <w:szCs w:val="24"/>
         </w:rPr>
-        <w:t xml:space="preserve">At this time, we are requesting from you, disclosure of all documents relating to our </w:t>
-      </w:r>
-      <w:proofErr w:type="gramStart"/>
-      <w:r>
-        <w:rPr>
-          <w:rFonts w:cstheme="minorHAnsi"/>
-          <w:sz w:val="24"/>
-          <w:szCs w:val="24"/>
-        </w:rPr>
-        <w:t>Client’s</w:t>
-      </w:r>
-      <w:proofErr w:type="gramEnd"/>
-      <w:r>
-        <w:rPr>
-          <w:rFonts w:cstheme="minorHAnsi"/>
-          <w:sz w:val="24"/>
-          <w:szCs w:val="24"/>
-        </w:rPr>
-        <w:t xml:space="preserve"> finance application including but not limited to: </w:t>
+        <w:t xml:space="preserve">At this time, we are requesting from you, disclosure of all documents relating to our Client’s finance application including but not limited to: </w:t>
       </w:r>
     </w:p>
     <w:p>
@@ -6751,6 +6165,7 @@
           <w:sz w:val="24"/>
           <w:szCs w:val="24"/>
         </w:rPr>
+        <w:lastRenderedPageBreak/>
         <w:t>3</w:t>
       </w:r>
       <w:r>
@@ -6823,7 +6238,6 @@
           <w:sz w:val="24"/>
           <w:szCs w:val="24"/>
         </w:rPr>
-        <w:lastRenderedPageBreak/>
         <w:t xml:space="preserve">30.11 all information utilised from the Office of National Statistics to undertake the Creditworthiness Assessment. </w:t>
       </w:r>
     </w:p>
@@ -7098,43 +6512,7 @@
           <w:sz w:val="24"/>
           <w:szCs w:val="24"/>
         </w:rPr>
-        <w:t xml:space="preserve">Of course, our </w:t>
-      </w:r>
-      <w:proofErr w:type="gramStart"/>
-      <w:r>
-        <w:rPr>
-          <w:rFonts w:cstheme="minorHAnsi"/>
-          <w:sz w:val="24"/>
-          <w:szCs w:val="24"/>
-        </w:rPr>
-        <w:t>Client</w:t>
-      </w:r>
-      <w:proofErr w:type="gramEnd"/>
-      <w:r>
-        <w:rPr>
-          <w:rFonts w:cstheme="minorHAnsi"/>
-          <w:sz w:val="24"/>
-          <w:szCs w:val="24"/>
-        </w:rPr>
-        <w:t xml:space="preserve"> is mindful that litigation should be a last resort. Accordingly, our </w:t>
-      </w:r>
-      <w:proofErr w:type="gramStart"/>
-      <w:r>
-        <w:rPr>
-          <w:rFonts w:cstheme="minorHAnsi"/>
-          <w:sz w:val="24"/>
-          <w:szCs w:val="24"/>
-        </w:rPr>
-        <w:t>Client</w:t>
-      </w:r>
-      <w:proofErr w:type="gramEnd"/>
-      <w:r>
-        <w:rPr>
-          <w:rFonts w:cstheme="minorHAnsi"/>
-          <w:sz w:val="24"/>
-          <w:szCs w:val="24"/>
-        </w:rPr>
-        <w:t xml:space="preserve"> would be prepared to engage with you in some form of ADR to attempt settlement of the dispute without the need for proceedings if you respond agreeing to such an approach. </w:t>
+        <w:t xml:space="preserve">Of course, our Client is mindful that litigation should be a last resort. Accordingly, our Client would be prepared to engage with you in some form of ADR to attempt settlement of the dispute without the need for proceedings if you respond agreeing to such an approach. </w:t>
       </w:r>
     </w:p>
     <w:p>
@@ -7259,9 +6637,14 @@
       </w:r>
     </w:p>
     <w:sectPr>
-      <w:headerReference w:type="first" r:id="rId10"/>
+      <w:headerReference w:type="even" r:id="rId9"/>
+      <w:headerReference w:type="default" r:id="rId10"/>
+      <w:footerReference w:type="even" r:id="rId11"/>
+      <w:footerReference w:type="default" r:id="rId12"/>
+      <w:headerReference w:type="first" r:id="rId13"/>
+      <w:footerReference w:type="first" r:id="rId14"/>
       <w:pgSz w:w="11906" w:h="16838"/>
-      <w:pgMar w:top="1440" w:right="1440" w:bottom="1440" w:left="1440" w:header="1701" w:footer="150" w:gutter="0"/>
+      <w:pgMar w:top="1440" w:right="1440" w:bottom="1440" w:left="1440" w:header="1701" w:footer="283" w:gutter="0"/>
       <w:cols w:space="708"/>
       <w:titlePg/>
       <w:docGrid w:linePitch="360"/>
@@ -7302,6 +6685,50 @@
 </w:endnotes>
 </file>
 
+<file path=word/footer1.xml><?xml version="1.0" encoding="utf-8"?>
+<w:ftr xmlns:wpc="http://schemas.microsoft.com/office/word/2010/wordprocessingCanvas" xmlns:cx="http://schemas.microsoft.com/office/drawing/2014/chartex" xmlns:cx1="http://schemas.microsoft.com/office/drawing/2015/9/8/chartex" xmlns:cx2="http://schemas.microsoft.com/office/drawing/2015/10/21/chartex" xmlns:cx3="http://schemas.microsoft.com/office/drawing/2016/5/9/chartex" xmlns:cx4="http://schemas.microsoft.com/office/drawing/2016/5/10/chartex" xmlns:cx5="http://schemas.microsoft.com/office/drawing/2016/5/11/chartex" xmlns:cx6="http://schemas.microsoft.com/office/drawing/2016/5/12/chartex" xmlns:cx7="http://schemas.microsoft.com/office/drawing/2016/5/13/chartex" xmlns:cx8="http://schemas.microsoft.com/office/drawing/2016/5/14/chartex" xmlns:mc="http://schemas.openxmlformats.org/markup-compatibility/2006" xmlns:aink="http://schemas.microsoft.com/office/drawing/2016/ink" xmlns:am3d="http://schemas.microsoft.com/office/drawing/2017/model3d" xmlns:o="urn:schemas-microsoft-com:office:office" xmlns:oel="http://schemas.microsoft.com/office/2019/extlst" xmlns:r="http://schemas.openxmlformats.org/officeDocument/2006/relationships" xmlns:m="http://schemas.openxmlformats.org/officeDocument/2006/math" xmlns:v="urn:schemas-microsoft-com:vml" xmlns:wp14="http://schemas.microsoft.com/office/word/2010/wordprocessingDrawing" xmlns:wp="http://schemas.openxmlformats.org/drawingml/2006/wordprocessingDrawing" xmlns:w10="urn:schemas-microsoft-com:office:word" xmlns:w="http://schemas.openxmlformats.org/wordprocessingml/2006/main" xmlns:w14="http://schemas.microsoft.com/office/word/2010/wordml" xmlns:w15="http://schemas.microsoft.com/office/word/2012/wordml" xmlns:w16cex="http://schemas.microsoft.com/office/word/2018/wordml/cex" xmlns:w16cid="http://schemas.microsoft.com/office/word/2016/wordml/cid" xmlns:w16="http://schemas.microsoft.com/office/word/2018/wordml" xmlns:w16sdtdh="http://schemas.microsoft.com/office/word/2020/wordml/sdtdatahash" xmlns:w16se="http://schemas.microsoft.com/office/word/2015/wordml/symex" xmlns:wpg="http://schemas.microsoft.com/office/word/2010/wordprocessingGroup" xmlns:wpi="http://schemas.microsoft.com/office/word/2010/wordprocessingInk" xmlns:wne="http://schemas.microsoft.com/office/word/2006/wordml" xmlns:wps="http://schemas.microsoft.com/office/word/2010/wordprocessingShape" mc:Ignorable="w14 w15 w16se w16cid w16 w16cex w16sdtdh wp14">
+  <w:p>
+    <w:pPr>
+      <w:pStyle w:val="Footer"/>
+    </w:pPr>
+  </w:p>
+</w:ftr>
+</file>
+
+<file path=word/footer2.xml><?xml version="1.0" encoding="utf-8"?>
+<w:ftr xmlns:wpc="http://schemas.microsoft.com/office/word/2010/wordprocessingCanvas" xmlns:cx="http://schemas.microsoft.com/office/drawing/2014/chartex" xmlns:cx1="http://schemas.microsoft.com/office/drawing/2015/9/8/chartex" xmlns:cx2="http://schemas.microsoft.com/office/drawing/2015/10/21/chartex" xmlns:cx3="http://schemas.microsoft.com/office/drawing/2016/5/9/chartex" xmlns:cx4="http://schemas.microsoft.com/office/drawing/2016/5/10/chartex" xmlns:cx5="http://schemas.microsoft.com/office/drawing/2016/5/11/chartex" xmlns:cx6="http://schemas.microsoft.com/office/drawing/2016/5/12/chartex" xmlns:cx7="http://schemas.microsoft.com/office/drawing/2016/5/13/chartex" xmlns:cx8="http://schemas.microsoft.com/office/drawing/2016/5/14/chartex" xmlns:mc="http://schemas.openxmlformats.org/markup-compatibility/2006" xmlns:aink="http://schemas.microsoft.com/office/drawing/2016/ink" xmlns:am3d="http://schemas.microsoft.com/office/drawing/2017/model3d" xmlns:o="urn:schemas-microsoft-com:office:office" xmlns:oel="http://schemas.microsoft.com/office/2019/extlst" xmlns:r="http://schemas.openxmlformats.org/officeDocument/2006/relationships" xmlns:m="http://schemas.openxmlformats.org/officeDocument/2006/math" xmlns:v="urn:schemas-microsoft-com:vml" xmlns:wp14="http://schemas.microsoft.com/office/word/2010/wordprocessingDrawing" xmlns:wp="http://schemas.openxmlformats.org/drawingml/2006/wordprocessingDrawing" xmlns:w10="urn:schemas-microsoft-com:office:word" xmlns:w="http://schemas.openxmlformats.org/wordprocessingml/2006/main" xmlns:w14="http://schemas.microsoft.com/office/word/2010/wordml" xmlns:w15="http://schemas.microsoft.com/office/word/2012/wordml" xmlns:w16cex="http://schemas.microsoft.com/office/word/2018/wordml/cex" xmlns:w16cid="http://schemas.microsoft.com/office/word/2016/wordml/cid" xmlns:w16="http://schemas.microsoft.com/office/word/2018/wordml" xmlns:w16sdtdh="http://schemas.microsoft.com/office/word/2020/wordml/sdtdatahash" xmlns:w16se="http://schemas.microsoft.com/office/word/2015/wordml/symex" xmlns:wpg="http://schemas.microsoft.com/office/word/2010/wordprocessingGroup" xmlns:wpi="http://schemas.microsoft.com/office/word/2010/wordprocessingInk" xmlns:wne="http://schemas.microsoft.com/office/word/2006/wordml" xmlns:wps="http://schemas.microsoft.com/office/word/2010/wordprocessingShape" mc:Ignorable="w14 w15 w16se w16cid w16 w16cex w16sdtdh wp14">
+  <w:p>
+    <w:pPr>
+      <w:pStyle w:val="Footer"/>
+    </w:pPr>
+  </w:p>
+</w:ftr>
+</file>
+
+<file path=word/footer3.xml><?xml version="1.0" encoding="utf-8"?>
+<w:ftr xmlns:wpc="http://schemas.microsoft.com/office/word/2010/wordprocessingCanvas" xmlns:cx="http://schemas.microsoft.com/office/drawing/2014/chartex" xmlns:cx1="http://schemas.microsoft.com/office/drawing/2015/9/8/chartex" xmlns:cx2="http://schemas.microsoft.com/office/drawing/2015/10/21/chartex" xmlns:cx3="http://schemas.microsoft.com/office/drawing/2016/5/9/chartex" xmlns:cx4="http://schemas.microsoft.com/office/drawing/2016/5/10/chartex" xmlns:cx5="http://schemas.microsoft.com/office/drawing/2016/5/11/chartex" xmlns:cx6="http://schemas.microsoft.com/office/drawing/2016/5/12/chartex" xmlns:cx7="http://schemas.microsoft.com/office/drawing/2016/5/13/chartex" xmlns:cx8="http://schemas.microsoft.com/office/drawing/2016/5/14/chartex" xmlns:mc="http://schemas.openxmlformats.org/markup-compatibility/2006" xmlns:aink="http://schemas.microsoft.com/office/drawing/2016/ink" xmlns:am3d="http://schemas.microsoft.com/office/drawing/2017/model3d" xmlns:o="urn:schemas-microsoft-com:office:office" xmlns:oel="http://schemas.microsoft.com/office/2019/extlst" xmlns:r="http://schemas.openxmlformats.org/officeDocument/2006/relationships" xmlns:m="http://schemas.openxmlformats.org/officeDocument/2006/math" xmlns:v="urn:schemas-microsoft-com:vml" xmlns:wp14="http://schemas.microsoft.com/office/word/2010/wordprocessingDrawing" xmlns:wp="http://schemas.openxmlformats.org/drawingml/2006/wordprocessingDrawing" xmlns:w10="urn:schemas-microsoft-com:office:word" xmlns:w="http://schemas.openxmlformats.org/wordprocessingml/2006/main" xmlns:w14="http://schemas.microsoft.com/office/word/2010/wordml" xmlns:w15="http://schemas.microsoft.com/office/word/2012/wordml" xmlns:w16cex="http://schemas.microsoft.com/office/word/2018/wordml/cex" xmlns:w16cid="http://schemas.microsoft.com/office/word/2016/wordml/cid" xmlns:w16="http://schemas.microsoft.com/office/word/2018/wordml" xmlns:w16sdtdh="http://schemas.microsoft.com/office/word/2020/wordml/sdtdatahash" xmlns:w16se="http://schemas.microsoft.com/office/word/2015/wordml/symex" xmlns:wpg="http://schemas.microsoft.com/office/word/2010/wordprocessingGroup" xmlns:wpi="http://schemas.microsoft.com/office/word/2010/wordprocessingInk" xmlns:wne="http://schemas.microsoft.com/office/word/2006/wordml" xmlns:wps="http://schemas.microsoft.com/office/word/2010/wordprocessingShape" mc:Ignorable="w14 w15 w16se w16cid w16 w16cex w16sdtdh wp14">
+  <w:p>
+    <w:pPr>
+      <w:pStyle w:val="Footer"/>
+      <w:rPr>
+        <w:lang w:val="en-PH"/>
+      </w:rPr>
+    </w:pPr>
+    <w:r>
+      <w:rPr>
+        <w:lang w:val="en-PH"/>
+      </w:rPr>
+      <w:t>{Footer Message}</w:t>
+    </w:r>
+  </w:p>
+  <w:p>
+    <w:pPr>
+      <w:pStyle w:val="Footer"/>
+    </w:pPr>
+  </w:p>
+</w:ftr>
+</file>
+
 <file path=word/footnotes.xml><?xml version="1.0" encoding="utf-8"?>
 <w:footnotes xmlns:wpc="http://schemas.microsoft.com/office/word/2010/wordprocessingCanvas" xmlns:cx="http://schemas.microsoft.com/office/drawing/2014/chartex" xmlns:cx1="http://schemas.microsoft.com/office/drawing/2015/9/8/chartex" xmlns:cx2="http://schemas.microsoft.com/office/drawing/2015/10/21/chartex" xmlns:cx3="http://schemas.microsoft.com/office/drawing/2016/5/9/chartex" xmlns:cx4="http://schemas.microsoft.com/office/drawing/2016/5/10/chartex" xmlns:cx5="http://schemas.microsoft.com/office/drawing/2016/5/11/chartex" xmlns:cx6="http://schemas.microsoft.com/office/drawing/2016/5/12/chartex" xmlns:cx7="http://schemas.microsoft.com/office/drawing/2016/5/13/chartex" xmlns:cx8="http://schemas.microsoft.com/office/drawing/2016/5/14/chartex" xmlns:mc="http://schemas.openxmlformats.org/markup-compatibility/2006" xmlns:aink="http://schemas.microsoft.com/office/drawing/2016/ink" xmlns:am3d="http://schemas.microsoft.com/office/drawing/2017/model3d" xmlns:o="urn:schemas-microsoft-com:office:office" xmlns:oel="http://schemas.microsoft.com/office/2019/extlst" xmlns:r="http://schemas.openxmlformats.org/officeDocument/2006/relationships" xmlns:m="http://schemas.openxmlformats.org/officeDocument/2006/math" xmlns:v="urn:schemas-microsoft-com:vml" xmlns:wp14="http://schemas.microsoft.com/office/word/2010/wordprocessingDrawing" xmlns:wp="http://schemas.openxmlformats.org/drawingml/2006/wordprocessingDrawing" xmlns:w10="urn:schemas-microsoft-com:office:word" xmlns:w="http://schemas.openxmlformats.org/wordprocessingml/2006/main" xmlns:w14="http://schemas.microsoft.com/office/word/2010/wordml" xmlns:w15="http://schemas.microsoft.com/office/word/2012/wordml" xmlns:w16cex="http://schemas.microsoft.com/office/word/2018/wordml/cex" xmlns:w16cid="http://schemas.microsoft.com/office/word/2016/wordml/cid" xmlns:w16="http://schemas.microsoft.com/office/word/2018/wordml" xmlns:w16sdtdh="http://schemas.microsoft.com/office/word/2020/wordml/sdtdatahash" xmlns:w16se="http://schemas.microsoft.com/office/word/2015/wordml/symex" xmlns:wpg="http://schemas.microsoft.com/office/word/2010/wordprocessingGroup" xmlns:wpi="http://schemas.microsoft.com/office/word/2010/wordprocessingInk" xmlns:wne="http://schemas.microsoft.com/office/word/2006/wordml" xmlns:wps="http://schemas.microsoft.com/office/word/2010/wordprocessingShape" mc:Ignorable="w14 w15 w16se w16cid w16 w16cex w16sdtdh wp14">
   <w:footnote w:type="separator" w:id="-1">
@@ -7340,6 +6767,39 @@
     <w:pPr>
       <w:pStyle w:val="Header"/>
     </w:pPr>
+  </w:p>
+</w:hdr>
+</file>
+
+<file path=word/header2.xml><?xml version="1.0" encoding="utf-8"?>
+<w:hdr xmlns:wpc="http://schemas.microsoft.com/office/word/2010/wordprocessingCanvas" xmlns:cx="http://schemas.microsoft.com/office/drawing/2014/chartex" xmlns:cx1="http://schemas.microsoft.com/office/drawing/2015/9/8/chartex" xmlns:cx2="http://schemas.microsoft.com/office/drawing/2015/10/21/chartex" xmlns:cx3="http://schemas.microsoft.com/office/drawing/2016/5/9/chartex" xmlns:cx4="http://schemas.microsoft.com/office/drawing/2016/5/10/chartex" xmlns:cx5="http://schemas.microsoft.com/office/drawing/2016/5/11/chartex" xmlns:cx6="http://schemas.microsoft.com/office/drawing/2016/5/12/chartex" xmlns:cx7="http://schemas.microsoft.com/office/drawing/2016/5/13/chartex" xmlns:cx8="http://schemas.microsoft.com/office/drawing/2016/5/14/chartex" xmlns:mc="http://schemas.openxmlformats.org/markup-compatibility/2006" xmlns:aink="http://schemas.microsoft.com/office/drawing/2016/ink" xmlns:am3d="http://schemas.microsoft.com/office/drawing/2017/model3d" xmlns:o="urn:schemas-microsoft-com:office:office" xmlns:oel="http://schemas.microsoft.com/office/2019/extlst" xmlns:r="http://schemas.openxmlformats.org/officeDocument/2006/relationships" xmlns:m="http://schemas.openxmlformats.org/officeDocument/2006/math" xmlns:v="urn:schemas-microsoft-com:vml" xmlns:wp14="http://schemas.microsoft.com/office/word/2010/wordprocessingDrawing" xmlns:wp="http://schemas.openxmlformats.org/drawingml/2006/wordprocessingDrawing" xmlns:w10="urn:schemas-microsoft-com:office:word" xmlns:w="http://schemas.openxmlformats.org/wordprocessingml/2006/main" xmlns:w14="http://schemas.microsoft.com/office/word/2010/wordml" xmlns:w15="http://schemas.microsoft.com/office/word/2012/wordml" xmlns:w16cex="http://schemas.microsoft.com/office/word/2018/wordml/cex" xmlns:w16cid="http://schemas.microsoft.com/office/word/2016/wordml/cid" xmlns:w16="http://schemas.microsoft.com/office/word/2018/wordml" xmlns:w16sdtdh="http://schemas.microsoft.com/office/word/2020/wordml/sdtdatahash" xmlns:w16se="http://schemas.microsoft.com/office/word/2015/wordml/symex" xmlns:wpg="http://schemas.microsoft.com/office/word/2010/wordprocessingGroup" xmlns:wpi="http://schemas.microsoft.com/office/word/2010/wordprocessingInk" xmlns:wne="http://schemas.microsoft.com/office/word/2006/wordml" xmlns:wps="http://schemas.microsoft.com/office/word/2010/wordprocessingShape" mc:Ignorable="w14 w15 w16se w16cid w16 w16cex w16sdtdh wp14">
+  <w:p>
+    <w:pPr>
+      <w:pStyle w:val="Header"/>
+    </w:pPr>
+  </w:p>
+</w:hdr>
+</file>
+
+<file path=word/header3.xml><?xml version="1.0" encoding="utf-8"?>
+<w:hdr xmlns:wpc="http://schemas.microsoft.com/office/word/2010/wordprocessingCanvas" xmlns:cx="http://schemas.microsoft.com/office/drawing/2014/chartex" xmlns:cx1="http://schemas.microsoft.com/office/drawing/2015/9/8/chartex" xmlns:cx2="http://schemas.microsoft.com/office/drawing/2015/10/21/chartex" xmlns:cx3="http://schemas.microsoft.com/office/drawing/2016/5/9/chartex" xmlns:cx4="http://schemas.microsoft.com/office/drawing/2016/5/10/chartex" xmlns:cx5="http://schemas.microsoft.com/office/drawing/2016/5/11/chartex" xmlns:cx6="http://schemas.microsoft.com/office/drawing/2016/5/12/chartex" xmlns:cx7="http://schemas.microsoft.com/office/drawing/2016/5/13/chartex" xmlns:cx8="http://schemas.microsoft.com/office/drawing/2016/5/14/chartex" xmlns:mc="http://schemas.openxmlformats.org/markup-compatibility/2006" xmlns:aink="http://schemas.microsoft.com/office/drawing/2016/ink" xmlns:am3d="http://schemas.microsoft.com/office/drawing/2017/model3d" xmlns:o="urn:schemas-microsoft-com:office:office" xmlns:oel="http://schemas.microsoft.com/office/2019/extlst" xmlns:r="http://schemas.openxmlformats.org/officeDocument/2006/relationships" xmlns:m="http://schemas.openxmlformats.org/officeDocument/2006/math" xmlns:v="urn:schemas-microsoft-com:vml" xmlns:wp14="http://schemas.microsoft.com/office/word/2010/wordprocessingDrawing" xmlns:wp="http://schemas.openxmlformats.org/drawingml/2006/wordprocessingDrawing" xmlns:w10="urn:schemas-microsoft-com:office:word" xmlns:w="http://schemas.openxmlformats.org/wordprocessingml/2006/main" xmlns:w14="http://schemas.microsoft.com/office/word/2010/wordml" xmlns:w15="http://schemas.microsoft.com/office/word/2012/wordml" xmlns:w16cex="http://schemas.microsoft.com/office/word/2018/wordml/cex" xmlns:w16cid="http://schemas.microsoft.com/office/word/2016/wordml/cid" xmlns:w16="http://schemas.microsoft.com/office/word/2018/wordml" xmlns:w16sdtdh="http://schemas.microsoft.com/office/word/2020/wordml/sdtdatahash" xmlns:w16se="http://schemas.microsoft.com/office/word/2015/wordml/symex" xmlns:wpg="http://schemas.microsoft.com/office/word/2010/wordprocessingGroup" xmlns:wpi="http://schemas.microsoft.com/office/word/2010/wordprocessingInk" xmlns:wne="http://schemas.microsoft.com/office/word/2006/wordml" xmlns:wps="http://schemas.microsoft.com/office/word/2010/wordprocessingShape" mc:Ignorable="w14 w15 w16se w16cid w16 w16cex w16sdtdh wp14">
+  <w:p>
+    <w:pPr>
+      <w:pStyle w:val="Header"/>
+      <w:rPr>
+        <w:b/>
+        <w:bCs/>
+        <w:lang w:val="en-PH"/>
+      </w:rPr>
+    </w:pPr>
+    <w:r>
+      <w:rPr>
+        <w:b/>
+        <w:bCs/>
+        <w:lang w:val="en-PH"/>
+      </w:rPr>
+      <w:t>{Company Logo}</w:t>
+    </w:r>
   </w:p>
   <w:p>
     <w:pPr>

</xml_diff>

<commit_message>
added changes to the bottom company signature
</commit_message>
<xml_diff>
--- a/Assessment Report Generator/app/templates/Affordability_Letter_of_Claim_.docx
+++ b/Assessment Report Generator/app/templates/Affordability_Letter_of_Claim_.docx
@@ -347,7 +347,27 @@
           <w:sz w:val="24"/>
           <w:szCs w:val="24"/>
         </w:rPr>
-        <w:t>Our Client:</w:t>
+        <w:t xml:space="preserve">Our </w:t>
+      </w:r>
+      <w:proofErr w:type="gramStart"/>
+      <w:r>
+        <w:rPr>
+          <w:rFonts w:cstheme="minorHAnsi"/>
+          <w:b/>
+          <w:sz w:val="24"/>
+          <w:szCs w:val="24"/>
+        </w:rPr>
+        <w:t>Client</w:t>
+      </w:r>
+      <w:proofErr w:type="gramEnd"/>
+      <w:r>
+        <w:rPr>
+          <w:rFonts w:cstheme="minorHAnsi"/>
+          <w:b/>
+          <w:sz w:val="24"/>
+          <w:szCs w:val="24"/>
+        </w:rPr>
+        <w:t>:</w:t>
       </w:r>
       <w:r>
         <w:rPr>
@@ -638,6 +658,7 @@
         </w:rPr>
         <w:t xml:space="preserve">Our </w:t>
       </w:r>
+      <w:proofErr w:type="gramStart"/>
       <w:r>
         <w:rPr>
           <w:rFonts w:cstheme="minorHAnsi"/>
@@ -654,6 +675,7 @@
         </w:rPr>
         <w:t>lient</w:t>
       </w:r>
+      <w:proofErr w:type="gramEnd"/>
       <w:r>
         <w:rPr>
           <w:rFonts w:cstheme="minorHAnsi"/>
@@ -1144,7 +1166,25 @@
           <w:szCs w:val="24"/>
         </w:rPr>
         <w:lastRenderedPageBreak/>
-        <w:t>Had you properly carried out a Creditworthiness Assessment, it would have been clear to you that the proposed finance was unaffordable for our Client. </w:t>
+        <w:t xml:space="preserve">Had you properly carried out a Creditworthiness Assessment, it would have been clear to you that the proposed finance was unaffordable for our </w:t>
+      </w:r>
+      <w:proofErr w:type="gramStart"/>
+      <w:r>
+        <w:rPr>
+          <w:rFonts w:cstheme="minorHAnsi"/>
+          <w:sz w:val="24"/>
+          <w:szCs w:val="24"/>
+        </w:rPr>
+        <w:t>Client</w:t>
+      </w:r>
+      <w:proofErr w:type="gramEnd"/>
+      <w:r>
+        <w:rPr>
+          <w:rFonts w:cstheme="minorHAnsi"/>
+          <w:sz w:val="24"/>
+          <w:szCs w:val="24"/>
+        </w:rPr>
+        <w:t>. </w:t>
       </w:r>
     </w:p>
     <w:p>
@@ -1167,7 +1207,25 @@
           <w:sz w:val="24"/>
           <w:szCs w:val="24"/>
         </w:rPr>
-        <w:t xml:space="preserve">Your failure to carry out, whether properly or at all, a Creditworthiness Assessment prior to entering into the Agreement is such that it affects the fairness of the relationship between you and our Client (per </w:t>
+        <w:t xml:space="preserve">Your failure to carry out, whether properly or at all, a Creditworthiness Assessment prior to entering into the Agreement is such that it affects the fairness of the relationship between you and our </w:t>
+      </w:r>
+      <w:proofErr w:type="gramStart"/>
+      <w:r>
+        <w:rPr>
+          <w:rFonts w:cstheme="minorHAnsi"/>
+          <w:sz w:val="24"/>
+          <w:szCs w:val="24"/>
+        </w:rPr>
+        <w:t>Client</w:t>
+      </w:r>
+      <w:proofErr w:type="gramEnd"/>
+      <w:r>
+        <w:rPr>
+          <w:rFonts w:cstheme="minorHAnsi"/>
+          <w:sz w:val="24"/>
+          <w:szCs w:val="24"/>
+        </w:rPr>
+        <w:t xml:space="preserve"> (per </w:t>
       </w:r>
       <w:r>
         <w:rPr>
@@ -1208,7 +1266,25 @@
           <w:sz w:val="24"/>
           <w:szCs w:val="24"/>
         </w:rPr>
-        <w:t xml:space="preserve">Accordingly, our Client is entitled to apply to the Court for an order pursuant to s.140A of the Consumer Credit Act 1974 (“CCA 1974”) that the Agreement is “unfair”. </w:t>
+        <w:t xml:space="preserve">Accordingly, our </w:t>
+      </w:r>
+      <w:proofErr w:type="gramStart"/>
+      <w:r>
+        <w:rPr>
+          <w:rFonts w:cstheme="minorHAnsi"/>
+          <w:sz w:val="24"/>
+          <w:szCs w:val="24"/>
+        </w:rPr>
+        <w:t>Client</w:t>
+      </w:r>
+      <w:proofErr w:type="gramEnd"/>
+      <w:r>
+        <w:rPr>
+          <w:rFonts w:cstheme="minorHAnsi"/>
+          <w:sz w:val="24"/>
+          <w:szCs w:val="24"/>
+        </w:rPr>
+        <w:t xml:space="preserve"> is entitled to apply to the Court for an order pursuant to s.140A of the Consumer Credit Act 1974 (“CCA 1974”) that the Agreement is “unfair”. </w:t>
       </w:r>
     </w:p>
     <w:p>
@@ -1231,7 +1307,25 @@
           <w:sz w:val="24"/>
           <w:szCs w:val="24"/>
         </w:rPr>
-        <w:t xml:space="preserve">Following a finding by the Court that the Agreement is unfair, our Client will then be entitled under s140B of CCA 1974 to seek one or more of the following remedies: </w:t>
+        <w:t xml:space="preserve">Following a finding by the Court that the Agreement is unfair, our </w:t>
+      </w:r>
+      <w:proofErr w:type="gramStart"/>
+      <w:r>
+        <w:rPr>
+          <w:rFonts w:cstheme="minorHAnsi"/>
+          <w:sz w:val="24"/>
+          <w:szCs w:val="24"/>
+        </w:rPr>
+        <w:t>Client</w:t>
+      </w:r>
+      <w:proofErr w:type="gramEnd"/>
+      <w:r>
+        <w:rPr>
+          <w:rFonts w:cstheme="minorHAnsi"/>
+          <w:sz w:val="24"/>
+          <w:szCs w:val="24"/>
+        </w:rPr>
+        <w:t xml:space="preserve"> will then be entitled under s140B of CCA 1974 to seek one or more of the following remedies: </w:t>
       </w:r>
     </w:p>
     <w:p>
@@ -1262,7 +1356,25 @@
           <w:sz w:val="24"/>
           <w:szCs w:val="24"/>
         </w:rPr>
-        <w:t>require you to repay (in whole or in part) any sum paid by our Client by virtue of the Agreement or any related agreement (whether paid to the creditor, the associate or the former associate or to any other person); and/or </w:t>
+        <w:t xml:space="preserve">require you to repay (in whole or in part) any sum paid by our </w:t>
+      </w:r>
+      <w:proofErr w:type="gramStart"/>
+      <w:r>
+        <w:rPr>
+          <w:rFonts w:cstheme="minorHAnsi"/>
+          <w:sz w:val="24"/>
+          <w:szCs w:val="24"/>
+        </w:rPr>
+        <w:t>Client</w:t>
+      </w:r>
+      <w:proofErr w:type="gramEnd"/>
+      <w:r>
+        <w:rPr>
+          <w:rFonts w:cstheme="minorHAnsi"/>
+          <w:sz w:val="24"/>
+          <w:szCs w:val="24"/>
+        </w:rPr>
+        <w:t xml:space="preserve"> by virtue of the Agreement or any related agreement (whether paid to the creditor, the associate or the former associate or to any other person); and/or </w:t>
       </w:r>
     </w:p>
     <w:p>
@@ -1355,7 +1467,25 @@
           <w:sz w:val="24"/>
           <w:szCs w:val="24"/>
         </w:rPr>
-        <w:t>otherwise set aside (in whole or in part) any duty imposed on our Client by virtue of the Agreement or any related agreement; and/or </w:t>
+        <w:t xml:space="preserve">otherwise set aside (in whole or in part) any duty imposed on our </w:t>
+      </w:r>
+      <w:proofErr w:type="gramStart"/>
+      <w:r>
+        <w:rPr>
+          <w:rFonts w:cstheme="minorHAnsi"/>
+          <w:sz w:val="24"/>
+          <w:szCs w:val="24"/>
+        </w:rPr>
+        <w:t>Client</w:t>
+      </w:r>
+      <w:proofErr w:type="gramEnd"/>
+      <w:r>
+        <w:rPr>
+          <w:rFonts w:cstheme="minorHAnsi"/>
+          <w:sz w:val="24"/>
+          <w:szCs w:val="24"/>
+        </w:rPr>
+        <w:t xml:space="preserve"> by virtue of the Agreement or any related agreement; and/or </w:t>
       </w:r>
     </w:p>
     <w:p>
@@ -1418,7 +1548,25 @@
           <w:sz w:val="24"/>
           <w:szCs w:val="24"/>
         </w:rPr>
-        <w:t xml:space="preserve">from our Client, it appears that you did not carry any, or any adequate affordability checks before entering into the Agreement with our Client. </w:t>
+        <w:t xml:space="preserve">from our </w:t>
+      </w:r>
+      <w:proofErr w:type="gramStart"/>
+      <w:r>
+        <w:rPr>
+          <w:rFonts w:cstheme="minorHAnsi"/>
+          <w:sz w:val="24"/>
+          <w:szCs w:val="24"/>
+        </w:rPr>
+        <w:t>Client</w:t>
+      </w:r>
+      <w:proofErr w:type="gramEnd"/>
+      <w:r>
+        <w:rPr>
+          <w:rFonts w:cstheme="minorHAnsi"/>
+          <w:sz w:val="24"/>
+          <w:szCs w:val="24"/>
+        </w:rPr>
+        <w:t xml:space="preserve">, it appears that you did not carry any, or any adequate affordability checks before entering into the Agreement with our Client. </w:t>
       </w:r>
     </w:p>
     <w:p>
@@ -1444,6 +1592,7 @@
         <w:lastRenderedPageBreak/>
         <w:t xml:space="preserve">It is our </w:t>
       </w:r>
+      <w:proofErr w:type="gramStart"/>
       <w:r>
         <w:rPr>
           <w:rFonts w:cstheme="minorHAnsi"/>
@@ -1458,7 +1607,16 @@
           <w:sz w:val="24"/>
           <w:szCs w:val="24"/>
         </w:rPr>
-        <w:t>lient’s position that you</w:t>
+        <w:t>lient’s</w:t>
+      </w:r>
+      <w:proofErr w:type="gramEnd"/>
+      <w:r>
+        <w:rPr>
+          <w:rFonts w:cstheme="minorHAnsi"/>
+          <w:sz w:val="24"/>
+          <w:szCs w:val="24"/>
+        </w:rPr>
+        <w:t xml:space="preserve"> position that you</w:t>
       </w:r>
       <w:r>
         <w:rPr>
@@ -1621,6 +1779,7 @@
         </w:rPr>
         <w:t xml:space="preserve">We have performed an assessment of our </w:t>
       </w:r>
+      <w:proofErr w:type="gramStart"/>
       <w:r>
         <w:rPr>
           <w:rFonts w:cstheme="minorHAnsi"/>
@@ -1635,7 +1794,16 @@
           <w:sz w:val="24"/>
           <w:szCs w:val="24"/>
         </w:rPr>
-        <w:t>lient’s financial situation</w:t>
+        <w:t>lient’s</w:t>
+      </w:r>
+      <w:proofErr w:type="gramEnd"/>
+      <w:r>
+        <w:rPr>
+          <w:rFonts w:cstheme="minorHAnsi"/>
+          <w:sz w:val="24"/>
+          <w:szCs w:val="24"/>
+        </w:rPr>
+        <w:t xml:space="preserve"> financial situation</w:t>
       </w:r>
       <w:r>
         <w:rPr>
@@ -1773,6 +1941,7 @@
         </w:rPr>
         <w:t xml:space="preserve">It is clear that our </w:t>
       </w:r>
+      <w:proofErr w:type="gramStart"/>
       <w:r>
         <w:rPr>
           <w:rFonts w:cstheme="minorHAnsi"/>
@@ -1787,7 +1956,16 @@
           <w:sz w:val="24"/>
           <w:szCs w:val="24"/>
         </w:rPr>
-        <w:t xml:space="preserve">lient did not have </w:t>
+        <w:t>lient</w:t>
+      </w:r>
+      <w:proofErr w:type="gramEnd"/>
+      <w:r>
+        <w:rPr>
+          <w:rFonts w:cstheme="minorHAnsi"/>
+          <w:sz w:val="24"/>
+          <w:szCs w:val="24"/>
+        </w:rPr>
+        <w:t xml:space="preserve"> did not have </w:t>
       </w:r>
       <w:r>
         <w:rPr>
@@ -1962,7 +2140,25 @@
           <w:sz w:val="24"/>
           <w:szCs w:val="24"/>
         </w:rPr>
-        <w:t xml:space="preserve"> as they fall due under the Agreement using the Client’s income and/or income from savings and/or from savings or other assets (but only if the Client indicated clearly an intention to repay from these sources). The rule further requires that you must have considered our Client’s ability to make the repayments: </w:t>
+        <w:t xml:space="preserve"> as they fall due under the Agreement using the Client’s income and/or income from savings and/or from savings or other assets (but only if the Client indicated clearly an intention to repay from these sources). The rule further requires that you must have considered our </w:t>
+      </w:r>
+      <w:proofErr w:type="gramStart"/>
+      <w:r>
+        <w:rPr>
+          <w:rFonts w:cstheme="minorHAnsi"/>
+          <w:sz w:val="24"/>
+          <w:szCs w:val="24"/>
+        </w:rPr>
+        <w:t>Client’s</w:t>
+      </w:r>
+      <w:proofErr w:type="gramEnd"/>
+      <w:r>
+        <w:rPr>
+          <w:rFonts w:cstheme="minorHAnsi"/>
+          <w:sz w:val="24"/>
+          <w:szCs w:val="24"/>
+        </w:rPr>
+        <w:t xml:space="preserve"> ability to make the repayments: </w:t>
       </w:r>
     </w:p>
     <w:p>
@@ -2125,6 +2321,7 @@
         </w:rPr>
         <w:t xml:space="preserve">ur </w:t>
       </w:r>
+      <w:proofErr w:type="gramStart"/>
       <w:r>
         <w:rPr>
           <w:rFonts w:cstheme="minorHAnsi"/>
@@ -2139,7 +2336,16 @@
           <w:sz w:val="24"/>
           <w:szCs w:val="24"/>
         </w:rPr>
-        <w:t>lient made</w:t>
+        <w:t>lient</w:t>
+      </w:r>
+      <w:proofErr w:type="gramEnd"/>
+      <w:r>
+        <w:rPr>
+          <w:rFonts w:cstheme="minorHAnsi"/>
+          <w:sz w:val="24"/>
+          <w:szCs w:val="24"/>
+        </w:rPr>
+        <w:t xml:space="preserve"> made</w:t>
       </w:r>
       <w:r>
         <w:rPr>
@@ -2376,7 +2582,25 @@
           <w:sz w:val="24"/>
           <w:szCs w:val="24"/>
         </w:rPr>
-        <w:t xml:space="preserve">, our Client </w:t>
+        <w:t xml:space="preserve">, our </w:t>
+      </w:r>
+      <w:proofErr w:type="gramStart"/>
+      <w:r>
+        <w:rPr>
+          <w:rFonts w:cstheme="minorHAnsi"/>
+          <w:sz w:val="24"/>
+          <w:szCs w:val="24"/>
+        </w:rPr>
+        <w:t>Client</w:t>
+      </w:r>
+      <w:proofErr w:type="gramEnd"/>
+      <w:r>
+        <w:rPr>
+          <w:rFonts w:cstheme="minorHAnsi"/>
+          <w:sz w:val="24"/>
+          <w:szCs w:val="24"/>
+        </w:rPr>
+        <w:t xml:space="preserve"> </w:t>
       </w:r>
       <w:r>
         <w:rPr>
@@ -2509,7 +2733,25 @@
           <w:sz w:val="24"/>
           <w:szCs w:val="24"/>
         </w:rPr>
-        <w:t xml:space="preserve">The accumulation of numerous credit agreements and loans signals that our Client was stretched beyond their financial capacity suggesting reliance on borrowing to meet basic living expenses or to manage existing debt. </w:t>
+        <w:t xml:space="preserve">The accumulation of numerous credit agreements and loans signals that our </w:t>
+      </w:r>
+      <w:proofErr w:type="gramStart"/>
+      <w:r>
+        <w:rPr>
+          <w:rFonts w:cstheme="minorHAnsi"/>
+          <w:sz w:val="24"/>
+          <w:szCs w:val="24"/>
+        </w:rPr>
+        <w:t>Client</w:t>
+      </w:r>
+      <w:proofErr w:type="gramEnd"/>
+      <w:r>
+        <w:rPr>
+          <w:rFonts w:cstheme="minorHAnsi"/>
+          <w:sz w:val="24"/>
+          <w:szCs w:val="24"/>
+        </w:rPr>
+        <w:t xml:space="preserve"> was stretched beyond their financial capacity suggesting reliance on borrowing to meet basic living expenses or to manage existing debt. </w:t>
       </w:r>
     </w:p>
     <w:p>
@@ -2801,7 +3043,25 @@
           <w:sz w:val="24"/>
           <w:szCs w:val="24"/>
         </w:rPr>
-        <w:t>Our Client exhibit</w:t>
+        <w:t xml:space="preserve">Our </w:t>
+      </w:r>
+      <w:proofErr w:type="gramStart"/>
+      <w:r>
+        <w:rPr>
+          <w:rFonts w:cstheme="minorHAnsi"/>
+          <w:sz w:val="24"/>
+          <w:szCs w:val="24"/>
+        </w:rPr>
+        <w:t>Client</w:t>
+      </w:r>
+      <w:proofErr w:type="gramEnd"/>
+      <w:r>
+        <w:rPr>
+          <w:rFonts w:cstheme="minorHAnsi"/>
+          <w:sz w:val="24"/>
+          <w:szCs w:val="24"/>
+        </w:rPr>
+        <w:t xml:space="preserve"> exhibit</w:t>
       </w:r>
       <w:r>
         <w:rPr>
@@ -2889,7 +3149,25 @@
           <w:sz w:val="24"/>
           <w:szCs w:val="24"/>
         </w:rPr>
-        <w:t xml:space="preserve">greement, our Client </w:t>
+        <w:t xml:space="preserve">greement, our </w:t>
+      </w:r>
+      <w:proofErr w:type="gramStart"/>
+      <w:r>
+        <w:rPr>
+          <w:rFonts w:cstheme="minorHAnsi"/>
+          <w:sz w:val="24"/>
+          <w:szCs w:val="24"/>
+        </w:rPr>
+        <w:t>Client</w:t>
+      </w:r>
+      <w:proofErr w:type="gramEnd"/>
+      <w:r>
+        <w:rPr>
+          <w:rFonts w:cstheme="minorHAnsi"/>
+          <w:sz w:val="24"/>
+          <w:szCs w:val="24"/>
+        </w:rPr>
+        <w:t xml:space="preserve"> </w:t>
       </w:r>
       <w:r>
         <w:rPr>
@@ -3025,7 +3303,25 @@
           <w:sz w:val="24"/>
           <w:szCs w:val="24"/>
         </w:rPr>
-        <w:t xml:space="preserve">our Client was </w:t>
+        <w:t xml:space="preserve">our </w:t>
+      </w:r>
+      <w:proofErr w:type="gramStart"/>
+      <w:r>
+        <w:rPr>
+          <w:rFonts w:cstheme="minorHAnsi"/>
+          <w:sz w:val="24"/>
+          <w:szCs w:val="24"/>
+        </w:rPr>
+        <w:t>Client</w:t>
+      </w:r>
+      <w:proofErr w:type="gramEnd"/>
+      <w:r>
+        <w:rPr>
+          <w:rFonts w:cstheme="minorHAnsi"/>
+          <w:sz w:val="24"/>
+          <w:szCs w:val="24"/>
+        </w:rPr>
+        <w:t xml:space="preserve"> was </w:t>
       </w:r>
       <w:r>
         <w:rPr>
@@ -3204,6 +3500,7 @@
         </w:rPr>
         <w:t xml:space="preserve">Our </w:t>
       </w:r>
+      <w:proofErr w:type="gramStart"/>
       <w:r>
         <w:rPr>
           <w:rFonts w:cstheme="minorHAnsi"/>
@@ -3218,7 +3515,16 @@
           <w:sz w:val="24"/>
           <w:szCs w:val="24"/>
         </w:rPr>
-        <w:t>lient entered a reduced payment arrangement for existing credit commitments as a result of their financial circumstances implying a risk of financial vulnerability, which</w:t>
+        <w:t>lient</w:t>
+      </w:r>
+      <w:proofErr w:type="gramEnd"/>
+      <w:r>
+        <w:rPr>
+          <w:rFonts w:cstheme="minorHAnsi"/>
+          <w:sz w:val="24"/>
+          <w:szCs w:val="24"/>
+        </w:rPr>
+        <w:t xml:space="preserve"> entered a reduced payment arrangement for existing credit commitments as a result of their financial circumstances implying a risk of financial vulnerability, which</w:t>
       </w:r>
       <w:r>
         <w:rPr>
@@ -3430,6 +3736,7 @@
         </w:rPr>
         <w:t xml:space="preserve"> </w:t>
       </w:r>
+      <w:proofErr w:type="gramStart"/>
       <w:r>
         <w:rPr>
           <w:rFonts w:cstheme="minorHAnsi"/>
@@ -3438,6 +3745,7 @@
         </w:rPr>
         <w:t>Client</w:t>
       </w:r>
+      <w:proofErr w:type="gramEnd"/>
       <w:r>
         <w:rPr>
           <w:rFonts w:cstheme="minorHAnsi"/>
@@ -3566,7 +3874,25 @@
           <w:sz w:val="24"/>
           <w:szCs w:val="24"/>
         </w:rPr>
-        <w:t>Our Client’s credit report shows {</w:t>
+        <w:t xml:space="preserve">Our </w:t>
+      </w:r>
+      <w:proofErr w:type="gramStart"/>
+      <w:r>
+        <w:rPr>
+          <w:rFonts w:cstheme="minorHAnsi"/>
+          <w:sz w:val="24"/>
+          <w:szCs w:val="24"/>
+        </w:rPr>
+        <w:t>Client’s</w:t>
+      </w:r>
+      <w:proofErr w:type="gramEnd"/>
+      <w:r>
+        <w:rPr>
+          <w:rFonts w:cstheme="minorHAnsi"/>
+          <w:sz w:val="24"/>
+          <w:szCs w:val="24"/>
+        </w:rPr>
+        <w:t xml:space="preserve"> credit report shows {</w:t>
       </w:r>
       <w:r>
         <w:rPr>
@@ -3697,7 +4023,25 @@
           <w:sz w:val="24"/>
           <w:szCs w:val="24"/>
         </w:rPr>
-        <w:t>Our Client’s credit report shows {</w:t>
+        <w:t xml:space="preserve">Our </w:t>
+      </w:r>
+      <w:proofErr w:type="gramStart"/>
+      <w:r>
+        <w:rPr>
+          <w:rFonts w:cstheme="minorHAnsi"/>
+          <w:sz w:val="24"/>
+          <w:szCs w:val="24"/>
+        </w:rPr>
+        <w:t>Client’s</w:t>
+      </w:r>
+      <w:proofErr w:type="gramEnd"/>
+      <w:r>
+        <w:rPr>
+          <w:rFonts w:cstheme="minorHAnsi"/>
+          <w:sz w:val="24"/>
+          <w:szCs w:val="24"/>
+        </w:rPr>
+        <w:t xml:space="preserve"> credit report shows {</w:t>
       </w:r>
       <w:r>
         <w:rPr>
@@ -3763,7 +4107,25 @@
           <w:sz w:val="24"/>
           <w:szCs w:val="24"/>
         </w:rPr>
-        <w:t xml:space="preserve"> our Client’s creditworthiness</w:t>
+        <w:t xml:space="preserve"> our </w:t>
+      </w:r>
+      <w:proofErr w:type="gramStart"/>
+      <w:r>
+        <w:rPr>
+          <w:rFonts w:cstheme="minorHAnsi"/>
+          <w:sz w:val="24"/>
+          <w:szCs w:val="24"/>
+        </w:rPr>
+        <w:t>Client’s</w:t>
+      </w:r>
+      <w:proofErr w:type="gramEnd"/>
+      <w:r>
+        <w:rPr>
+          <w:rFonts w:cstheme="minorHAnsi"/>
+          <w:sz w:val="24"/>
+          <w:szCs w:val="24"/>
+        </w:rPr>
+        <w:t xml:space="preserve"> creditworthiness</w:t>
       </w:r>
       <w:r>
         <w:rPr>
@@ -3838,7 +4200,25 @@
           <w:sz w:val="24"/>
           <w:szCs w:val="24"/>
         </w:rPr>
-        <w:t xml:space="preserve">Within our Client’s transactional statements, </w:t>
+        <w:t xml:space="preserve">Within our </w:t>
+      </w:r>
+      <w:proofErr w:type="gramStart"/>
+      <w:r>
+        <w:rPr>
+          <w:rFonts w:cstheme="minorHAnsi"/>
+          <w:sz w:val="24"/>
+          <w:szCs w:val="24"/>
+        </w:rPr>
+        <w:t>Client’s</w:t>
+      </w:r>
+      <w:proofErr w:type="gramEnd"/>
+      <w:r>
+        <w:rPr>
+          <w:rFonts w:cstheme="minorHAnsi"/>
+          <w:sz w:val="24"/>
+          <w:szCs w:val="24"/>
+        </w:rPr>
+        <w:t xml:space="preserve"> transactional statements, </w:t>
       </w:r>
       <w:r>
         <w:rPr>
@@ -4083,6 +4463,7 @@
         </w:rPr>
         <w:t xml:space="preserve"> </w:t>
       </w:r>
+      <w:proofErr w:type="gramStart"/>
       <w:r>
         <w:rPr>
           <w:rFonts w:cstheme="minorHAnsi"/>
@@ -4097,7 +4478,16 @@
           <w:sz w:val="24"/>
           <w:szCs w:val="24"/>
         </w:rPr>
-        <w:t xml:space="preserve">’s ability to manage debt responsibly. </w:t>
+        <w:t>’s</w:t>
+      </w:r>
+      <w:proofErr w:type="gramEnd"/>
+      <w:r>
+        <w:rPr>
+          <w:rFonts w:cstheme="minorHAnsi"/>
+          <w:sz w:val="24"/>
+          <w:szCs w:val="24"/>
+        </w:rPr>
+        <w:t xml:space="preserve"> ability to manage debt responsibly. </w:t>
       </w:r>
       <w:r>
         <w:rPr>
@@ -4300,7 +4690,25 @@
           <w:sz w:val="24"/>
           <w:szCs w:val="24"/>
         </w:rPr>
-        <w:t xml:space="preserve">Further review of our Client’s transactional history shows frequent use of </w:t>
+        <w:t xml:space="preserve">Further review of our </w:t>
+      </w:r>
+      <w:proofErr w:type="gramStart"/>
+      <w:r>
+        <w:rPr>
+          <w:rFonts w:cstheme="minorHAnsi"/>
+          <w:sz w:val="24"/>
+          <w:szCs w:val="24"/>
+        </w:rPr>
+        <w:t>Client’s</w:t>
+      </w:r>
+      <w:proofErr w:type="gramEnd"/>
+      <w:r>
+        <w:rPr>
+          <w:rFonts w:cstheme="minorHAnsi"/>
+          <w:sz w:val="24"/>
+          <w:szCs w:val="24"/>
+        </w:rPr>
+        <w:t xml:space="preserve"> transactional history shows frequent use of </w:t>
       </w:r>
       <w:r>
         <w:rPr>
@@ -4366,6 +4774,7 @@
         </w:rPr>
         <w:t xml:space="preserve"> the inability to manage finances within available means. Our </w:t>
       </w:r>
+      <w:proofErr w:type="gramStart"/>
       <w:r>
         <w:rPr>
           <w:rFonts w:cstheme="minorHAnsi"/>
@@ -4388,7 +4797,16 @@
           <w:sz w:val="24"/>
           <w:szCs w:val="24"/>
         </w:rPr>
-        <w:t xml:space="preserve">’s bank account was overdrawn for an average of </w:t>
+        <w:t>’s</w:t>
+      </w:r>
+      <w:proofErr w:type="gramEnd"/>
+      <w:r>
+        <w:rPr>
+          <w:rFonts w:cstheme="minorHAnsi"/>
+          <w:sz w:val="24"/>
+          <w:szCs w:val="24"/>
+        </w:rPr>
+        <w:t xml:space="preserve"> bank account was overdrawn for an average of </w:t>
       </w:r>
       <w:r>
         <w:rPr>
@@ -4466,7 +4884,25 @@
           <w:sz w:val="24"/>
           <w:szCs w:val="24"/>
         </w:rPr>
-        <w:t xml:space="preserve"> that our Client was</w:t>
+        <w:t xml:space="preserve"> that our </w:t>
+      </w:r>
+      <w:proofErr w:type="gramStart"/>
+      <w:r>
+        <w:rPr>
+          <w:rFonts w:cstheme="minorHAnsi"/>
+          <w:sz w:val="24"/>
+          <w:szCs w:val="24"/>
+        </w:rPr>
+        <w:t>Client</w:t>
+      </w:r>
+      <w:proofErr w:type="gramEnd"/>
+      <w:r>
+        <w:rPr>
+          <w:rFonts w:cstheme="minorHAnsi"/>
+          <w:sz w:val="24"/>
+          <w:szCs w:val="24"/>
+        </w:rPr>
+        <w:t xml:space="preserve"> was</w:t>
       </w:r>
       <w:r>
         <w:rPr>
@@ -4628,6 +5064,7 @@
         </w:rPr>
         <w:t xml:space="preserve"> that our </w:t>
       </w:r>
+      <w:proofErr w:type="gramStart"/>
       <w:r>
         <w:rPr>
           <w:rFonts w:cstheme="minorHAnsi"/>
@@ -4644,6 +5081,7 @@
         </w:rPr>
         <w:t>lient</w:t>
       </w:r>
+      <w:proofErr w:type="gramEnd"/>
       <w:r>
         <w:rPr>
           <w:rFonts w:cstheme="minorHAnsi"/>
@@ -4675,6 +5113,7 @@
         </w:rPr>
         <w:t xml:space="preserve">Following the above, it is alleged that little to no attempt was made to fairly assess our </w:t>
       </w:r>
+      <w:proofErr w:type="gramStart"/>
       <w:r>
         <w:rPr>
           <w:rFonts w:cstheme="minorHAnsi"/>
@@ -4691,6 +5130,7 @@
         </w:rPr>
         <w:t>lient’s</w:t>
       </w:r>
+      <w:proofErr w:type="gramEnd"/>
       <w:r>
         <w:rPr>
           <w:rFonts w:cstheme="minorHAnsi"/>
@@ -4721,7 +5161,64 @@
           <w:sz w:val="24"/>
           <w:szCs w:val="24"/>
         </w:rPr>
-        <w:t xml:space="preserve">lient’s position that the relationship </w:t>
+        <w:t xml:space="preserve">lient’s position that the relationship was unfair. </w:t>
+      </w:r>
+      <w:r>
+        <w:rPr>
+          <w:rFonts w:cstheme="minorHAnsi"/>
+          <w:sz w:val="24"/>
+          <w:szCs w:val="24"/>
+          <w:highlight w:val="yellow"/>
+        </w:rPr>
+        <w:t>{*Delete where appropriate*}</w:t>
+      </w:r>
+      <w:r>
+        <w:rPr>
+          <w:rFonts w:cstheme="minorHAnsi"/>
+          <w:sz w:val="24"/>
+          <w:szCs w:val="24"/>
+        </w:rPr>
+        <w:t xml:space="preserve"> </w:t>
+      </w:r>
+      <w:r>
+        <w:rPr>
+          <w:rFonts w:cstheme="minorHAnsi"/>
+          <w:sz w:val="24"/>
+          <w:szCs w:val="24"/>
+        </w:rPr>
+        <w:t>Moreover, i</w:t>
+      </w:r>
+      <w:r>
+        <w:rPr>
+          <w:rFonts w:cstheme="minorHAnsi"/>
+          <w:sz w:val="24"/>
+          <w:szCs w:val="24"/>
+        </w:rPr>
+        <w:t xml:space="preserve">t </w:t>
+      </w:r>
+      <w:r>
+        <w:rPr>
+          <w:rFonts w:cstheme="minorHAnsi"/>
+          <w:sz w:val="24"/>
+          <w:szCs w:val="24"/>
+        </w:rPr>
+        <w:t>can be seen</w:t>
+      </w:r>
+      <w:r>
+        <w:rPr>
+          <w:rFonts w:cstheme="minorHAnsi"/>
+          <w:sz w:val="24"/>
+          <w:szCs w:val="24"/>
+        </w:rPr>
+        <w:t xml:space="preserve"> from the Report</w:t>
+      </w:r>
+      <w:r>
+        <w:rPr>
+          <w:rFonts w:cstheme="minorHAnsi"/>
+          <w:sz w:val="24"/>
+          <w:szCs w:val="24"/>
+        </w:rPr>
+        <w:t xml:space="preserve"> and </w:t>
       </w:r>
       <w:r>
         <w:rPr>
@@ -4730,64 +5227,7 @@
           <w:szCs w:val="24"/>
         </w:rPr>
         <w:lastRenderedPageBreak/>
-        <w:t xml:space="preserve">was unfair. </w:t>
-      </w:r>
-      <w:r>
-        <w:rPr>
-          <w:rFonts w:cstheme="minorHAnsi"/>
-          <w:sz w:val="24"/>
-          <w:szCs w:val="24"/>
-          <w:highlight w:val="yellow"/>
-        </w:rPr>
-        <w:t>{*Delete where appropriate*}</w:t>
-      </w:r>
-      <w:r>
-        <w:rPr>
-          <w:rFonts w:cstheme="minorHAnsi"/>
-          <w:sz w:val="24"/>
-          <w:szCs w:val="24"/>
-        </w:rPr>
-        <w:t xml:space="preserve"> </w:t>
-      </w:r>
-      <w:r>
-        <w:rPr>
-          <w:rFonts w:cstheme="minorHAnsi"/>
-          <w:sz w:val="24"/>
-          <w:szCs w:val="24"/>
-        </w:rPr>
-        <w:t>Moreover, i</w:t>
-      </w:r>
-      <w:r>
-        <w:rPr>
-          <w:rFonts w:cstheme="minorHAnsi"/>
-          <w:sz w:val="24"/>
-          <w:szCs w:val="24"/>
-        </w:rPr>
-        <w:t xml:space="preserve">t </w:t>
-      </w:r>
-      <w:r>
-        <w:rPr>
-          <w:rFonts w:cstheme="minorHAnsi"/>
-          <w:sz w:val="24"/>
-          <w:szCs w:val="24"/>
-        </w:rPr>
-        <w:t>can be seen</w:t>
-      </w:r>
-      <w:r>
-        <w:rPr>
-          <w:rFonts w:cstheme="minorHAnsi"/>
-          <w:sz w:val="24"/>
-          <w:szCs w:val="24"/>
-        </w:rPr>
-        <w:t xml:space="preserve"> from the Report</w:t>
-      </w:r>
-      <w:r>
-        <w:rPr>
-          <w:rFonts w:cstheme="minorHAnsi"/>
-          <w:sz w:val="24"/>
-          <w:szCs w:val="24"/>
-        </w:rPr>
-        <w:t xml:space="preserve"> and credit report</w:t>
+        <w:t>credit report</w:t>
       </w:r>
       <w:r>
         <w:rPr>
@@ -4803,7 +5243,25 @@
           <w:sz w:val="24"/>
           <w:szCs w:val="24"/>
         </w:rPr>
-        <w:t xml:space="preserve"> on our Client’s credit</w:t>
+        <w:t xml:space="preserve"> on our </w:t>
+      </w:r>
+      <w:proofErr w:type="gramStart"/>
+      <w:r>
+        <w:rPr>
+          <w:rFonts w:cstheme="minorHAnsi"/>
+          <w:sz w:val="24"/>
+          <w:szCs w:val="24"/>
+        </w:rPr>
+        <w:t>Client’s</w:t>
+      </w:r>
+      <w:proofErr w:type="gramEnd"/>
+      <w:r>
+        <w:rPr>
+          <w:rFonts w:cstheme="minorHAnsi"/>
+          <w:sz w:val="24"/>
+          <w:szCs w:val="24"/>
+        </w:rPr>
+        <w:t xml:space="preserve"> credit</w:t>
       </w:r>
       <w:r>
         <w:rPr>
@@ -5178,8 +5636,19 @@
           <w:szCs w:val="24"/>
           <w:lang w:eastAsia="en-GB"/>
         </w:rPr>
-        <w:t xml:space="preserve"> for our Client</w:t>
-      </w:r>
+        <w:t xml:space="preserve"> for our </w:t>
+      </w:r>
+      <w:proofErr w:type="gramStart"/>
+      <w:r>
+        <w:rPr>
+          <w:rFonts w:cstheme="minorHAnsi"/>
+          <w:sz w:val="24"/>
+          <w:szCs w:val="24"/>
+          <w:lang w:eastAsia="en-GB"/>
+        </w:rPr>
+        <w:t>Client</w:t>
+      </w:r>
+      <w:proofErr w:type="gramEnd"/>
       <w:r>
         <w:rPr>
           <w:rFonts w:cstheme="minorHAnsi"/>
@@ -5316,6 +5785,7 @@
         </w:rPr>
         <w:t xml:space="preserve">greement. It is our </w:t>
       </w:r>
+      <w:proofErr w:type="gramStart"/>
       <w:r>
         <w:rPr>
           <w:rFonts w:cstheme="minorHAnsi"/>
@@ -5330,15 +5800,42 @@
           <w:sz w:val="24"/>
           <w:szCs w:val="24"/>
         </w:rPr>
-        <w:t>lient’s position that had the necessary</w:t>
-      </w:r>
-      <w:r>
-        <w:rPr>
-          <w:rFonts w:cstheme="minorHAnsi"/>
-          <w:sz w:val="24"/>
-          <w:szCs w:val="24"/>
-        </w:rPr>
-        <w:t xml:space="preserve"> Creditworthiness Assessment been undertaken, the Agreement would never have been executed. The Court’s order should therefore return our Client to</w:t>
+        <w:t>lient’s</w:t>
+      </w:r>
+      <w:proofErr w:type="gramEnd"/>
+      <w:r>
+        <w:rPr>
+          <w:rFonts w:cstheme="minorHAnsi"/>
+          <w:sz w:val="24"/>
+          <w:szCs w:val="24"/>
+        </w:rPr>
+        <w:t xml:space="preserve"> position that had the necessary</w:t>
+      </w:r>
+      <w:r>
+        <w:rPr>
+          <w:rFonts w:cstheme="minorHAnsi"/>
+          <w:sz w:val="24"/>
+          <w:szCs w:val="24"/>
+        </w:rPr>
+        <w:t xml:space="preserve"> Creditworthiness Assessment been undertaken, the Agreement would never have been executed. The Court’s order should therefore return our </w:t>
+      </w:r>
+      <w:proofErr w:type="gramStart"/>
+      <w:r>
+        <w:rPr>
+          <w:rFonts w:cstheme="minorHAnsi"/>
+          <w:sz w:val="24"/>
+          <w:szCs w:val="24"/>
+        </w:rPr>
+        <w:t>Client</w:t>
+      </w:r>
+      <w:proofErr w:type="gramEnd"/>
+      <w:r>
+        <w:rPr>
+          <w:rFonts w:cstheme="minorHAnsi"/>
+          <w:sz w:val="24"/>
+          <w:szCs w:val="24"/>
+        </w:rPr>
+        <w:t xml:space="preserve"> to</w:t>
       </w:r>
       <w:r>
         <w:rPr>
@@ -5400,6 +5897,7 @@
         </w:rPr>
         <w:t xml:space="preserve">repayment of the balance of the interest paid to you on the basis that, if proper checks had been made, then our </w:t>
       </w:r>
+      <w:proofErr w:type="gramStart"/>
       <w:r>
         <w:rPr>
           <w:rFonts w:cstheme="minorHAnsi"/>
@@ -5414,7 +5912,16 @@
           <w:sz w:val="24"/>
           <w:szCs w:val="24"/>
         </w:rPr>
-        <w:t>lient might not have proceeded with the transaction;</w:t>
+        <w:t>lient</w:t>
+      </w:r>
+      <w:proofErr w:type="gramEnd"/>
+      <w:r>
+        <w:rPr>
+          <w:rFonts w:cstheme="minorHAnsi"/>
+          <w:sz w:val="24"/>
+          <w:szCs w:val="24"/>
+        </w:rPr>
+        <w:t xml:space="preserve"> might not have proceeded with the transaction;</w:t>
       </w:r>
     </w:p>
     <w:p>
@@ -5729,17 +6236,7 @@
           <w:szCs w:val="24"/>
           <w:lang w:eastAsia="en-GB"/>
         </w:rPr>
-        <w:t xml:space="preserve">rather than six years from the date of the Agreement, </w:t>
-      </w:r>
-      <w:r>
-        <w:rPr>
-          <w:rFonts w:eastAsia="Times New Roman" w:cstheme="minorHAnsi"/>
-          <w:sz w:val="24"/>
-          <w:szCs w:val="24"/>
-          <w:lang w:eastAsia="en-GB"/>
-        </w:rPr>
-        <w:lastRenderedPageBreak/>
-        <w:t xml:space="preserve">following the Supreme Court judgment </w:t>
+        <w:t xml:space="preserve">rather than six years from the date of the Agreement, following the Supreme Court judgment </w:t>
       </w:r>
       <w:r>
         <w:rPr>
@@ -5810,6 +6307,7 @@
           <w:szCs w:val="24"/>
           <w:u w:val="single"/>
         </w:rPr>
+        <w:lastRenderedPageBreak/>
         <w:t>Disclosure</w:t>
       </w:r>
     </w:p>
@@ -5833,7 +6331,25 @@
           <w:sz w:val="24"/>
           <w:szCs w:val="24"/>
         </w:rPr>
-        <w:t xml:space="preserve">At this time, we are requesting from you, disclosure of all documents relating to our Client’s finance application including but not limited to: </w:t>
+        <w:t xml:space="preserve">At this time, we are requesting from you, disclosure of all documents relating to our </w:t>
+      </w:r>
+      <w:proofErr w:type="gramStart"/>
+      <w:r>
+        <w:rPr>
+          <w:rFonts w:cstheme="minorHAnsi"/>
+          <w:sz w:val="24"/>
+          <w:szCs w:val="24"/>
+        </w:rPr>
+        <w:t>Client’s</w:t>
+      </w:r>
+      <w:proofErr w:type="gramEnd"/>
+      <w:r>
+        <w:rPr>
+          <w:rFonts w:cstheme="minorHAnsi"/>
+          <w:sz w:val="24"/>
+          <w:szCs w:val="24"/>
+        </w:rPr>
+        <w:t xml:space="preserve"> finance application including but not limited to: </w:t>
       </w:r>
     </w:p>
     <w:p>
@@ -6165,7 +6681,6 @@
           <w:sz w:val="24"/>
           <w:szCs w:val="24"/>
         </w:rPr>
-        <w:lastRenderedPageBreak/>
         <w:t>3</w:t>
       </w:r>
       <w:r>
@@ -6238,6 +6753,7 @@
           <w:sz w:val="24"/>
           <w:szCs w:val="24"/>
         </w:rPr>
+        <w:lastRenderedPageBreak/>
         <w:t xml:space="preserve">30.11 all information utilised from the Office of National Statistics to undertake the Creditworthiness Assessment. </w:t>
       </w:r>
     </w:p>
@@ -6512,7 +7028,43 @@
           <w:sz w:val="24"/>
           <w:szCs w:val="24"/>
         </w:rPr>
-        <w:t xml:space="preserve">Of course, our Client is mindful that litigation should be a last resort. Accordingly, our Client would be prepared to engage with you in some form of ADR to attempt settlement of the dispute without the need for proceedings if you respond agreeing to such an approach. </w:t>
+        <w:t xml:space="preserve">Of course, our </w:t>
+      </w:r>
+      <w:proofErr w:type="gramStart"/>
+      <w:r>
+        <w:rPr>
+          <w:rFonts w:cstheme="minorHAnsi"/>
+          <w:sz w:val="24"/>
+          <w:szCs w:val="24"/>
+        </w:rPr>
+        <w:t>Client</w:t>
+      </w:r>
+      <w:proofErr w:type="gramEnd"/>
+      <w:r>
+        <w:rPr>
+          <w:rFonts w:cstheme="minorHAnsi"/>
+          <w:sz w:val="24"/>
+          <w:szCs w:val="24"/>
+        </w:rPr>
+        <w:t xml:space="preserve"> is mindful that litigation should be a last resort. Accordingly, our </w:t>
+      </w:r>
+      <w:proofErr w:type="gramStart"/>
+      <w:r>
+        <w:rPr>
+          <w:rFonts w:cstheme="minorHAnsi"/>
+          <w:sz w:val="24"/>
+          <w:szCs w:val="24"/>
+        </w:rPr>
+        <w:t>Client</w:t>
+      </w:r>
+      <w:proofErr w:type="gramEnd"/>
+      <w:r>
+        <w:rPr>
+          <w:rFonts w:cstheme="minorHAnsi"/>
+          <w:sz w:val="24"/>
+          <w:szCs w:val="24"/>
+        </w:rPr>
+        <w:t xml:space="preserve"> would be prepared to engage with you in some form of ADR to attempt settlement of the dispute without the need for proceedings if you respond agreeing to such an approach. </w:t>
       </w:r>
     </w:p>
     <w:p>
@@ -6567,58 +7119,20 @@
     </w:p>
     <w:p>
       <w:pPr>
-        <w:pStyle w:val="NoSpacing"/>
-        <w:spacing w:before="360" w:after="360" w:line="360" w:lineRule="auto"/>
-        <w:rPr>
-          <w:rFonts w:cstheme="minorHAnsi"/>
-          <w:sz w:val="24"/>
-          <w:szCs w:val="24"/>
-        </w:rPr>
-      </w:pPr>
-    </w:p>
-    <w:p>
-      <w:pPr>
-        <w:pStyle w:val="NoSpacing"/>
-        <w:spacing w:before="360" w:after="360" w:line="360" w:lineRule="auto"/>
-        <w:rPr>
-          <w:rFonts w:cstheme="minorHAnsi"/>
-          <w:sz w:val="24"/>
-          <w:szCs w:val="24"/>
-        </w:rPr>
-      </w:pPr>
-      <w:r>
-        <w:rPr>
-          <w:rFonts w:cstheme="minorHAnsi"/>
-          <w:sz w:val="24"/>
-          <w:szCs w:val="24"/>
-        </w:rPr>
-        <w:t xml:space="preserve">Ryans </w:t>
-      </w:r>
-      <w:r>
-        <w:rPr>
-          <w:rFonts w:cstheme="minorHAnsi"/>
-          <w:sz w:val="24"/>
-          <w:szCs w:val="24"/>
-        </w:rPr>
-        <w:t>Solicitors</w:t>
-      </w:r>
-      <w:r>
-        <w:rPr>
-          <w:rFonts w:cstheme="minorHAnsi"/>
-          <w:sz w:val="24"/>
-          <w:szCs w:val="24"/>
-        </w:rPr>
-        <w:t xml:space="preserve"> </w:t>
-      </w:r>
-    </w:p>
-    <w:p>
-      <w:pPr>
-        <w:rPr>
-          <w:rFonts w:cstheme="minorHAnsi"/>
-          <w:sz w:val="24"/>
-          <w:szCs w:val="24"/>
-        </w:rPr>
-      </w:pPr>
+        <w:rPr>
+          <w:rFonts w:cstheme="minorHAnsi"/>
+          <w:sz w:val="24"/>
+          <w:szCs w:val="24"/>
+        </w:rPr>
+      </w:pPr>
+      <w:r>
+        <w:rPr>
+          <w:rFonts w:cstheme="minorHAnsi"/>
+          <w:sz w:val="24"/>
+          <w:szCs w:val="24"/>
+        </w:rPr>
+        <w:t>{Company Name}</w:t>
+      </w:r>
     </w:p>
     <w:p>
       <w:pPr>
@@ -6637,12 +7151,8 @@
       </w:r>
     </w:p>
     <w:sectPr>
-      <w:headerReference w:type="even" r:id="rId9"/>
-      <w:headerReference w:type="default" r:id="rId10"/>
-      <w:footerReference w:type="even" r:id="rId11"/>
-      <w:footerReference w:type="default" r:id="rId12"/>
-      <w:headerReference w:type="first" r:id="rId13"/>
-      <w:footerReference w:type="first" r:id="rId14"/>
+      <w:headerReference w:type="first" r:id="rId9"/>
+      <w:footerReference w:type="first" r:id="rId10"/>
       <w:pgSz w:w="11906" w:h="16838"/>
       <w:pgMar w:top="1440" w:right="1440" w:bottom="1440" w:left="1440" w:header="1701" w:footer="283" w:gutter="0"/>
       <w:cols w:space="708"/>
@@ -6686,26 +7196,6 @@
 </file>
 
 <file path=word/footer1.xml><?xml version="1.0" encoding="utf-8"?>
-<w:ftr xmlns:wpc="http://schemas.microsoft.com/office/word/2010/wordprocessingCanvas" xmlns:cx="http://schemas.microsoft.com/office/drawing/2014/chartex" xmlns:cx1="http://schemas.microsoft.com/office/drawing/2015/9/8/chartex" xmlns:cx2="http://schemas.microsoft.com/office/drawing/2015/10/21/chartex" xmlns:cx3="http://schemas.microsoft.com/office/drawing/2016/5/9/chartex" xmlns:cx4="http://schemas.microsoft.com/office/drawing/2016/5/10/chartex" xmlns:cx5="http://schemas.microsoft.com/office/drawing/2016/5/11/chartex" xmlns:cx6="http://schemas.microsoft.com/office/drawing/2016/5/12/chartex" xmlns:cx7="http://schemas.microsoft.com/office/drawing/2016/5/13/chartex" xmlns:cx8="http://schemas.microsoft.com/office/drawing/2016/5/14/chartex" xmlns:mc="http://schemas.openxmlformats.org/markup-compatibility/2006" xmlns:aink="http://schemas.microsoft.com/office/drawing/2016/ink" xmlns:am3d="http://schemas.microsoft.com/office/drawing/2017/model3d" xmlns:o="urn:schemas-microsoft-com:office:office" xmlns:oel="http://schemas.microsoft.com/office/2019/extlst" xmlns:r="http://schemas.openxmlformats.org/officeDocument/2006/relationships" xmlns:m="http://schemas.openxmlformats.org/officeDocument/2006/math" xmlns:v="urn:schemas-microsoft-com:vml" xmlns:wp14="http://schemas.microsoft.com/office/word/2010/wordprocessingDrawing" xmlns:wp="http://schemas.openxmlformats.org/drawingml/2006/wordprocessingDrawing" xmlns:w10="urn:schemas-microsoft-com:office:word" xmlns:w="http://schemas.openxmlformats.org/wordprocessingml/2006/main" xmlns:w14="http://schemas.microsoft.com/office/word/2010/wordml" xmlns:w15="http://schemas.microsoft.com/office/word/2012/wordml" xmlns:w16cex="http://schemas.microsoft.com/office/word/2018/wordml/cex" xmlns:w16cid="http://schemas.microsoft.com/office/word/2016/wordml/cid" xmlns:w16="http://schemas.microsoft.com/office/word/2018/wordml" xmlns:w16sdtdh="http://schemas.microsoft.com/office/word/2020/wordml/sdtdatahash" xmlns:w16se="http://schemas.microsoft.com/office/word/2015/wordml/symex" xmlns:wpg="http://schemas.microsoft.com/office/word/2010/wordprocessingGroup" xmlns:wpi="http://schemas.microsoft.com/office/word/2010/wordprocessingInk" xmlns:wne="http://schemas.microsoft.com/office/word/2006/wordml" xmlns:wps="http://schemas.microsoft.com/office/word/2010/wordprocessingShape" mc:Ignorable="w14 w15 w16se w16cid w16 w16cex w16sdtdh wp14">
-  <w:p>
-    <w:pPr>
-      <w:pStyle w:val="Footer"/>
-    </w:pPr>
-  </w:p>
-</w:ftr>
-</file>
-
-<file path=word/footer2.xml><?xml version="1.0" encoding="utf-8"?>
-<w:ftr xmlns:wpc="http://schemas.microsoft.com/office/word/2010/wordprocessingCanvas" xmlns:cx="http://schemas.microsoft.com/office/drawing/2014/chartex" xmlns:cx1="http://schemas.microsoft.com/office/drawing/2015/9/8/chartex" xmlns:cx2="http://schemas.microsoft.com/office/drawing/2015/10/21/chartex" xmlns:cx3="http://schemas.microsoft.com/office/drawing/2016/5/9/chartex" xmlns:cx4="http://schemas.microsoft.com/office/drawing/2016/5/10/chartex" xmlns:cx5="http://schemas.microsoft.com/office/drawing/2016/5/11/chartex" xmlns:cx6="http://schemas.microsoft.com/office/drawing/2016/5/12/chartex" xmlns:cx7="http://schemas.microsoft.com/office/drawing/2016/5/13/chartex" xmlns:cx8="http://schemas.microsoft.com/office/drawing/2016/5/14/chartex" xmlns:mc="http://schemas.openxmlformats.org/markup-compatibility/2006" xmlns:aink="http://schemas.microsoft.com/office/drawing/2016/ink" xmlns:am3d="http://schemas.microsoft.com/office/drawing/2017/model3d" xmlns:o="urn:schemas-microsoft-com:office:office" xmlns:oel="http://schemas.microsoft.com/office/2019/extlst" xmlns:r="http://schemas.openxmlformats.org/officeDocument/2006/relationships" xmlns:m="http://schemas.openxmlformats.org/officeDocument/2006/math" xmlns:v="urn:schemas-microsoft-com:vml" xmlns:wp14="http://schemas.microsoft.com/office/word/2010/wordprocessingDrawing" xmlns:wp="http://schemas.openxmlformats.org/drawingml/2006/wordprocessingDrawing" xmlns:w10="urn:schemas-microsoft-com:office:word" xmlns:w="http://schemas.openxmlformats.org/wordprocessingml/2006/main" xmlns:w14="http://schemas.microsoft.com/office/word/2010/wordml" xmlns:w15="http://schemas.microsoft.com/office/word/2012/wordml" xmlns:w16cex="http://schemas.microsoft.com/office/word/2018/wordml/cex" xmlns:w16cid="http://schemas.microsoft.com/office/word/2016/wordml/cid" xmlns:w16="http://schemas.microsoft.com/office/word/2018/wordml" xmlns:w16sdtdh="http://schemas.microsoft.com/office/word/2020/wordml/sdtdatahash" xmlns:w16se="http://schemas.microsoft.com/office/word/2015/wordml/symex" xmlns:wpg="http://schemas.microsoft.com/office/word/2010/wordprocessingGroup" xmlns:wpi="http://schemas.microsoft.com/office/word/2010/wordprocessingInk" xmlns:wne="http://schemas.microsoft.com/office/word/2006/wordml" xmlns:wps="http://schemas.microsoft.com/office/word/2010/wordprocessingShape" mc:Ignorable="w14 w15 w16se w16cid w16 w16cex w16sdtdh wp14">
-  <w:p>
-    <w:pPr>
-      <w:pStyle w:val="Footer"/>
-    </w:pPr>
-  </w:p>
-</w:ftr>
-</file>
-
-<file path=word/footer3.xml><?xml version="1.0" encoding="utf-8"?>
 <w:ftr xmlns:wpc="http://schemas.microsoft.com/office/word/2010/wordprocessingCanvas" xmlns:cx="http://schemas.microsoft.com/office/drawing/2014/chartex" xmlns:cx1="http://schemas.microsoft.com/office/drawing/2015/9/8/chartex" xmlns:cx2="http://schemas.microsoft.com/office/drawing/2015/10/21/chartex" xmlns:cx3="http://schemas.microsoft.com/office/drawing/2016/5/9/chartex" xmlns:cx4="http://schemas.microsoft.com/office/drawing/2016/5/10/chartex" xmlns:cx5="http://schemas.microsoft.com/office/drawing/2016/5/11/chartex" xmlns:cx6="http://schemas.microsoft.com/office/drawing/2016/5/12/chartex" xmlns:cx7="http://schemas.microsoft.com/office/drawing/2016/5/13/chartex" xmlns:cx8="http://schemas.microsoft.com/office/drawing/2016/5/14/chartex" xmlns:mc="http://schemas.openxmlformats.org/markup-compatibility/2006" xmlns:aink="http://schemas.microsoft.com/office/drawing/2016/ink" xmlns:am3d="http://schemas.microsoft.com/office/drawing/2017/model3d" xmlns:o="urn:schemas-microsoft-com:office:office" xmlns:oel="http://schemas.microsoft.com/office/2019/extlst" xmlns:r="http://schemas.openxmlformats.org/officeDocument/2006/relationships" xmlns:m="http://schemas.openxmlformats.org/officeDocument/2006/math" xmlns:v="urn:schemas-microsoft-com:vml" xmlns:wp14="http://schemas.microsoft.com/office/word/2010/wordprocessingDrawing" xmlns:wp="http://schemas.openxmlformats.org/drawingml/2006/wordprocessingDrawing" xmlns:w10="urn:schemas-microsoft-com:office:word" xmlns:w="http://schemas.openxmlformats.org/wordprocessingml/2006/main" xmlns:w14="http://schemas.microsoft.com/office/word/2010/wordml" xmlns:w15="http://schemas.microsoft.com/office/word/2012/wordml" xmlns:w16cex="http://schemas.microsoft.com/office/word/2018/wordml/cex" xmlns:w16cid="http://schemas.microsoft.com/office/word/2016/wordml/cid" xmlns:w16="http://schemas.microsoft.com/office/word/2018/wordml" xmlns:w16sdtdh="http://schemas.microsoft.com/office/word/2020/wordml/sdtdatahash" xmlns:w16se="http://schemas.microsoft.com/office/word/2015/wordml/symex" xmlns:wpg="http://schemas.microsoft.com/office/word/2010/wordprocessingGroup" xmlns:wpi="http://schemas.microsoft.com/office/word/2010/wordprocessingInk" xmlns:wne="http://schemas.microsoft.com/office/word/2006/wordml" xmlns:wps="http://schemas.microsoft.com/office/word/2010/wordprocessingShape" mc:Ignorable="w14 w15 w16se w16cid w16 w16cex w16sdtdh wp14">
   <w:p>
     <w:pPr>
@@ -6762,26 +7252,6 @@
 </file>
 
 <file path=word/header1.xml><?xml version="1.0" encoding="utf-8"?>
-<w:hdr xmlns:wpc="http://schemas.microsoft.com/office/word/2010/wordprocessingCanvas" xmlns:cx="http://schemas.microsoft.com/office/drawing/2014/chartex" xmlns:cx1="http://schemas.microsoft.com/office/drawing/2015/9/8/chartex" xmlns:cx2="http://schemas.microsoft.com/office/drawing/2015/10/21/chartex" xmlns:cx3="http://schemas.microsoft.com/office/drawing/2016/5/9/chartex" xmlns:cx4="http://schemas.microsoft.com/office/drawing/2016/5/10/chartex" xmlns:cx5="http://schemas.microsoft.com/office/drawing/2016/5/11/chartex" xmlns:cx6="http://schemas.microsoft.com/office/drawing/2016/5/12/chartex" xmlns:cx7="http://schemas.microsoft.com/office/drawing/2016/5/13/chartex" xmlns:cx8="http://schemas.microsoft.com/office/drawing/2016/5/14/chartex" xmlns:mc="http://schemas.openxmlformats.org/markup-compatibility/2006" xmlns:aink="http://schemas.microsoft.com/office/drawing/2016/ink" xmlns:am3d="http://schemas.microsoft.com/office/drawing/2017/model3d" xmlns:o="urn:schemas-microsoft-com:office:office" xmlns:oel="http://schemas.microsoft.com/office/2019/extlst" xmlns:r="http://schemas.openxmlformats.org/officeDocument/2006/relationships" xmlns:m="http://schemas.openxmlformats.org/officeDocument/2006/math" xmlns:v="urn:schemas-microsoft-com:vml" xmlns:wp14="http://schemas.microsoft.com/office/word/2010/wordprocessingDrawing" xmlns:wp="http://schemas.openxmlformats.org/drawingml/2006/wordprocessingDrawing" xmlns:w10="urn:schemas-microsoft-com:office:word" xmlns:w="http://schemas.openxmlformats.org/wordprocessingml/2006/main" xmlns:w14="http://schemas.microsoft.com/office/word/2010/wordml" xmlns:w15="http://schemas.microsoft.com/office/word/2012/wordml" xmlns:w16cex="http://schemas.microsoft.com/office/word/2018/wordml/cex" xmlns:w16cid="http://schemas.microsoft.com/office/word/2016/wordml/cid" xmlns:w16="http://schemas.microsoft.com/office/word/2018/wordml" xmlns:w16sdtdh="http://schemas.microsoft.com/office/word/2020/wordml/sdtdatahash" xmlns:w16se="http://schemas.microsoft.com/office/word/2015/wordml/symex" xmlns:wpg="http://schemas.microsoft.com/office/word/2010/wordprocessingGroup" xmlns:wpi="http://schemas.microsoft.com/office/word/2010/wordprocessingInk" xmlns:wne="http://schemas.microsoft.com/office/word/2006/wordml" xmlns:wps="http://schemas.microsoft.com/office/word/2010/wordprocessingShape" mc:Ignorable="w14 w15 w16se w16cid w16 w16cex w16sdtdh wp14">
-  <w:p>
-    <w:pPr>
-      <w:pStyle w:val="Header"/>
-    </w:pPr>
-  </w:p>
-</w:hdr>
-</file>
-
-<file path=word/header2.xml><?xml version="1.0" encoding="utf-8"?>
-<w:hdr xmlns:wpc="http://schemas.microsoft.com/office/word/2010/wordprocessingCanvas" xmlns:cx="http://schemas.microsoft.com/office/drawing/2014/chartex" xmlns:cx1="http://schemas.microsoft.com/office/drawing/2015/9/8/chartex" xmlns:cx2="http://schemas.microsoft.com/office/drawing/2015/10/21/chartex" xmlns:cx3="http://schemas.microsoft.com/office/drawing/2016/5/9/chartex" xmlns:cx4="http://schemas.microsoft.com/office/drawing/2016/5/10/chartex" xmlns:cx5="http://schemas.microsoft.com/office/drawing/2016/5/11/chartex" xmlns:cx6="http://schemas.microsoft.com/office/drawing/2016/5/12/chartex" xmlns:cx7="http://schemas.microsoft.com/office/drawing/2016/5/13/chartex" xmlns:cx8="http://schemas.microsoft.com/office/drawing/2016/5/14/chartex" xmlns:mc="http://schemas.openxmlformats.org/markup-compatibility/2006" xmlns:aink="http://schemas.microsoft.com/office/drawing/2016/ink" xmlns:am3d="http://schemas.microsoft.com/office/drawing/2017/model3d" xmlns:o="urn:schemas-microsoft-com:office:office" xmlns:oel="http://schemas.microsoft.com/office/2019/extlst" xmlns:r="http://schemas.openxmlformats.org/officeDocument/2006/relationships" xmlns:m="http://schemas.openxmlformats.org/officeDocument/2006/math" xmlns:v="urn:schemas-microsoft-com:vml" xmlns:wp14="http://schemas.microsoft.com/office/word/2010/wordprocessingDrawing" xmlns:wp="http://schemas.openxmlformats.org/drawingml/2006/wordprocessingDrawing" xmlns:w10="urn:schemas-microsoft-com:office:word" xmlns:w="http://schemas.openxmlformats.org/wordprocessingml/2006/main" xmlns:w14="http://schemas.microsoft.com/office/word/2010/wordml" xmlns:w15="http://schemas.microsoft.com/office/word/2012/wordml" xmlns:w16cex="http://schemas.microsoft.com/office/word/2018/wordml/cex" xmlns:w16cid="http://schemas.microsoft.com/office/word/2016/wordml/cid" xmlns:w16="http://schemas.microsoft.com/office/word/2018/wordml" xmlns:w16sdtdh="http://schemas.microsoft.com/office/word/2020/wordml/sdtdatahash" xmlns:w16se="http://schemas.microsoft.com/office/word/2015/wordml/symex" xmlns:wpg="http://schemas.microsoft.com/office/word/2010/wordprocessingGroup" xmlns:wpi="http://schemas.microsoft.com/office/word/2010/wordprocessingInk" xmlns:wne="http://schemas.microsoft.com/office/word/2006/wordml" xmlns:wps="http://schemas.microsoft.com/office/word/2010/wordprocessingShape" mc:Ignorable="w14 w15 w16se w16cid w16 w16cex w16sdtdh wp14">
-  <w:p>
-    <w:pPr>
-      <w:pStyle w:val="Header"/>
-    </w:pPr>
-  </w:p>
-</w:hdr>
-</file>
-
-<file path=word/header3.xml><?xml version="1.0" encoding="utf-8"?>
 <w:hdr xmlns:wpc="http://schemas.microsoft.com/office/word/2010/wordprocessingCanvas" xmlns:cx="http://schemas.microsoft.com/office/drawing/2014/chartex" xmlns:cx1="http://schemas.microsoft.com/office/drawing/2015/9/8/chartex" xmlns:cx2="http://schemas.microsoft.com/office/drawing/2015/10/21/chartex" xmlns:cx3="http://schemas.microsoft.com/office/drawing/2016/5/9/chartex" xmlns:cx4="http://schemas.microsoft.com/office/drawing/2016/5/10/chartex" xmlns:cx5="http://schemas.microsoft.com/office/drawing/2016/5/11/chartex" xmlns:cx6="http://schemas.microsoft.com/office/drawing/2016/5/12/chartex" xmlns:cx7="http://schemas.microsoft.com/office/drawing/2016/5/13/chartex" xmlns:cx8="http://schemas.microsoft.com/office/drawing/2016/5/14/chartex" xmlns:mc="http://schemas.openxmlformats.org/markup-compatibility/2006" xmlns:aink="http://schemas.microsoft.com/office/drawing/2016/ink" xmlns:am3d="http://schemas.microsoft.com/office/drawing/2017/model3d" xmlns:o="urn:schemas-microsoft-com:office:office" xmlns:oel="http://schemas.microsoft.com/office/2019/extlst" xmlns:r="http://schemas.openxmlformats.org/officeDocument/2006/relationships" xmlns:m="http://schemas.openxmlformats.org/officeDocument/2006/math" xmlns:v="urn:schemas-microsoft-com:vml" xmlns:wp14="http://schemas.microsoft.com/office/word/2010/wordprocessingDrawing" xmlns:wp="http://schemas.openxmlformats.org/drawingml/2006/wordprocessingDrawing" xmlns:w10="urn:schemas-microsoft-com:office:word" xmlns:w="http://schemas.openxmlformats.org/wordprocessingml/2006/main" xmlns:w14="http://schemas.microsoft.com/office/word/2010/wordml" xmlns:w15="http://schemas.microsoft.com/office/word/2012/wordml" xmlns:w16cex="http://schemas.microsoft.com/office/word/2018/wordml/cex" xmlns:w16cid="http://schemas.microsoft.com/office/word/2016/wordml/cid" xmlns:w16="http://schemas.microsoft.com/office/word/2018/wordml" xmlns:w16sdtdh="http://schemas.microsoft.com/office/word/2020/wordml/sdtdatahash" xmlns:w16se="http://schemas.microsoft.com/office/word/2015/wordml/symex" xmlns:wpg="http://schemas.microsoft.com/office/word/2010/wordprocessingGroup" xmlns:wpi="http://schemas.microsoft.com/office/word/2010/wordprocessingInk" xmlns:wne="http://schemas.microsoft.com/office/word/2006/wordml" xmlns:wps="http://schemas.microsoft.com/office/word/2010/wordprocessingShape" mc:Ignorable="w14 w15 w16se w16cid w16 w16cex w16sdtdh wp14">
   <w:p>
     <w:pPr>
@@ -11892,7 +12362,6 @@
   <w:style w:type="character" w:default="1" w:styleId="DefaultParagraphFont">
     <w:name w:val="Default Paragraph Font"/>
     <w:uiPriority w:val="1"/>
-    <w:semiHidden/>
     <w:unhideWhenUsed/>
   </w:style>
   <w:style w:type="table" w:default="1" w:styleId="TableNormal">

</xml_diff>

<commit_message>
changed document font size
</commit_message>
<xml_diff>
--- a/Assessment Report Generator/app/templates/Affordability_Letter_of_Claim_.docx
+++ b/Assessment Report Generator/app/templates/Affordability_Letter_of_Claim_.docx
@@ -7201,11 +7201,15 @@
     <w:pPr>
       <w:pStyle w:val="Footer"/>
       <w:rPr>
+        <w:sz w:val="16"/>
+        <w:szCs w:val="16"/>
         <w:lang w:val="en-PH"/>
       </w:rPr>
     </w:pPr>
     <w:r>
       <w:rPr>
+        <w:sz w:val="16"/>
+        <w:szCs w:val="16"/>
         <w:lang w:val="en-PH"/>
       </w:rPr>
       <w:t>{Footer Message}</w:t>
@@ -12362,6 +12366,7 @@
   <w:style w:type="character" w:default="1" w:styleId="DefaultParagraphFont">
     <w:name w:val="Default Paragraph Font"/>
     <w:uiPriority w:val="1"/>
+    <w:semiHidden/>
     <w:unhideWhenUsed/>
   </w:style>
   <w:style w:type="table" w:default="1" w:styleId="TableNormal">
@@ -12947,15 +12952,6 @@
 </file>
 
 <file path=customXml/item1.xml><?xml version="1.0" encoding="utf-8"?>
-<?mso-contentType ?>
-<FormTemplates xmlns="http://schemas.microsoft.com/sharepoint/v3/contenttype/forms">
-  <Display>DocumentLibraryForm</Display>
-  <Edit>DocumentLibraryForm</Edit>
-  <New>DocumentLibraryForm</New>
-</FormTemplates>
-</file>
-
-<file path=customXml/item2.xml><?xml version="1.0" encoding="utf-8"?>
 <ct:contentTypeSchema xmlns:ct="http://schemas.microsoft.com/office/2006/metadata/contentType" xmlns:ma="http://schemas.microsoft.com/office/2006/metadata/properties/metaAttributes" ct:_="" ma:_="" ma:contentTypeName="Document" ma:contentTypeID="0x01010075099AD73AEB25449D977ECE8AB9D0B0" ma:contentTypeVersion="16" ma:contentTypeDescription="Create a new document." ma:contentTypeScope="" ma:versionID="389a72069d3a8d34254629fab8cc60c6">
   <xsd:schema xmlns:xsd="http://www.w3.org/2001/XMLSchema" xmlns:xs="http://www.w3.org/2001/XMLSchema" xmlns:p="http://schemas.microsoft.com/office/2006/metadata/properties" xmlns:ns2="38c5de6b-6e3a-476c-a29c-c4561888cdd9" xmlns:ns3="8362aa72-9992-4c96-b511-2606e5f058ab" targetNamespace="http://schemas.microsoft.com/office/2006/metadata/properties" ma:root="true" ma:fieldsID="01f37a5ea3f0a1e331c73d2d557b4a01" ns2:_="" ns3:_="">
     <xsd:import namespace="38c5de6b-6e3a-476c-a29c-c4561888cdd9"/>
@@ -13202,15 +13198,16 @@
 </ct:contentTypeSchema>
 </file>
 
-<file path=customXml/itemProps1.xml><?xml version="1.0" encoding="utf-8"?>
-<ds:datastoreItem xmlns:ds="http://schemas.openxmlformats.org/officeDocument/2006/customXml" ds:itemID="{89427BB2-360E-4F84-93F1-0126ABC0965A}">
-  <ds:schemaRefs>
-    <ds:schemaRef ds:uri="http://schemas.microsoft.com/sharepoint/v3/contenttype/forms"/>
-  </ds:schemaRefs>
-</ds:datastoreItem>
+<file path=customXml/item2.xml><?xml version="1.0" encoding="utf-8"?>
+<?mso-contentType ?>
+<FormTemplates xmlns="http://schemas.microsoft.com/sharepoint/v3/contenttype/forms">
+  <Display>DocumentLibraryForm</Display>
+  <Edit>DocumentLibraryForm</Edit>
+  <New>DocumentLibraryForm</New>
+</FormTemplates>
 </file>
 
-<file path=customXml/itemProps2.xml><?xml version="1.0" encoding="utf-8"?>
+<file path=customXml/itemProps1.xml><?xml version="1.0" encoding="utf-8"?>
 <ds:datastoreItem xmlns:ds="http://schemas.openxmlformats.org/officeDocument/2006/customXml" ds:itemID="{A9A89D09-6E74-4BE5-825C-9B028E9B7826}">
   <ds:schemaRefs>
     <ds:schemaRef ds:uri="http://schemas.microsoft.com/office/2006/metadata/contentType"/>
@@ -13227,4 +13224,12 @@
     <ds:schemaRef ds:uri="http://schemas.microsoft.com/internal/obd"/>
   </ds:schemaRefs>
 </ds:datastoreItem>
+</file>
+
+<file path=customXml/itemProps2.xml><?xml version="1.0" encoding="utf-8"?>
+<ds:datastoreItem xmlns:ds="http://schemas.openxmlformats.org/officeDocument/2006/customXml" ds:itemID="{89427BB2-360E-4F84-93F1-0126ABC0965A}">
+  <ds:schemaRefs>
+    <ds:schemaRef ds:uri="http://schemas.microsoft.com/sharepoint/v3/contenttype/forms"/>
+  </ds:schemaRefs>
+</ds:datastoreItem>
 </file>
</xml_diff>

<commit_message>
Fixed issue with LOC having highlighted part
</commit_message>
<xml_diff>
--- a/Assessment Report Generator/app/templates/Affordability_Letter_of_Claim_.docx
+++ b/Assessment Report Generator/app/templates/Affordability_Letter_of_Claim_.docx
@@ -5168,23 +5168,6 @@
           <w:rFonts w:cstheme="minorHAnsi"/>
           <w:sz w:val="24"/>
           <w:szCs w:val="24"/>
-          <w:highlight w:val="yellow"/>
-        </w:rPr>
-        <w:t>{*Delete where appropriate*}</w:t>
-      </w:r>
-      <w:r>
-        <w:rPr>
-          <w:rFonts w:cstheme="minorHAnsi"/>
-          <w:sz w:val="24"/>
-          <w:szCs w:val="24"/>
-        </w:rPr>
-        <w:t xml:space="preserve"> </w:t>
-      </w:r>
-      <w:r>
-        <w:rPr>
-          <w:rFonts w:cstheme="minorHAnsi"/>
-          <w:sz w:val="24"/>
-          <w:szCs w:val="24"/>
         </w:rPr>
         <w:t>Moreover, i</w:t>
       </w:r>
@@ -5218,7 +5201,15 @@
           <w:sz w:val="24"/>
           <w:szCs w:val="24"/>
         </w:rPr>
-        <w:t xml:space="preserve"> and </w:t>
+        <w:t xml:space="preserve"> and credit report</w:t>
+      </w:r>
+      <w:r>
+        <w:rPr>
+          <w:rFonts w:cstheme="minorHAnsi"/>
+          <w:sz w:val="24"/>
+          <w:szCs w:val="24"/>
+        </w:rPr>
+        <w:t xml:space="preserve"> that no hard </w:t>
       </w:r>
       <w:r>
         <w:rPr>
@@ -5227,15 +5218,7 @@
           <w:szCs w:val="24"/>
         </w:rPr>
         <w:lastRenderedPageBreak/>
-        <w:t>credit report</w:t>
-      </w:r>
-      <w:r>
-        <w:rPr>
-          <w:rFonts w:cstheme="minorHAnsi"/>
-          <w:sz w:val="24"/>
-          <w:szCs w:val="24"/>
-        </w:rPr>
-        <w:t xml:space="preserve"> that no hard search</w:t>
+        <w:t>search</w:t>
       </w:r>
       <w:r>
         <w:rPr>
@@ -12952,6 +12935,15 @@
 </file>
 
 <file path=customXml/item1.xml><?xml version="1.0" encoding="utf-8"?>
+<?mso-contentType ?>
+<FormTemplates xmlns="http://schemas.microsoft.com/sharepoint/v3/contenttype/forms">
+  <Display>DocumentLibraryForm</Display>
+  <Edit>DocumentLibraryForm</Edit>
+  <New>DocumentLibraryForm</New>
+</FormTemplates>
+</file>
+
+<file path=customXml/item2.xml><?xml version="1.0" encoding="utf-8"?>
 <ct:contentTypeSchema xmlns:ct="http://schemas.microsoft.com/office/2006/metadata/contentType" xmlns:ma="http://schemas.microsoft.com/office/2006/metadata/properties/metaAttributes" ct:_="" ma:_="" ma:contentTypeName="Document" ma:contentTypeID="0x01010075099AD73AEB25449D977ECE8AB9D0B0" ma:contentTypeVersion="16" ma:contentTypeDescription="Create a new document." ma:contentTypeScope="" ma:versionID="389a72069d3a8d34254629fab8cc60c6">
   <xsd:schema xmlns:xsd="http://www.w3.org/2001/XMLSchema" xmlns:xs="http://www.w3.org/2001/XMLSchema" xmlns:p="http://schemas.microsoft.com/office/2006/metadata/properties" xmlns:ns2="38c5de6b-6e3a-476c-a29c-c4561888cdd9" xmlns:ns3="8362aa72-9992-4c96-b511-2606e5f058ab" targetNamespace="http://schemas.microsoft.com/office/2006/metadata/properties" ma:root="true" ma:fieldsID="01f37a5ea3f0a1e331c73d2d557b4a01" ns2:_="" ns3:_="">
     <xsd:import namespace="38c5de6b-6e3a-476c-a29c-c4561888cdd9"/>
@@ -13198,16 +13190,15 @@
 </ct:contentTypeSchema>
 </file>
 
-<file path=customXml/item2.xml><?xml version="1.0" encoding="utf-8"?>
-<?mso-contentType ?>
-<FormTemplates xmlns="http://schemas.microsoft.com/sharepoint/v3/contenttype/forms">
-  <Display>DocumentLibraryForm</Display>
-  <Edit>DocumentLibraryForm</Edit>
-  <New>DocumentLibraryForm</New>
-</FormTemplates>
+<file path=customXml/itemProps1.xml><?xml version="1.0" encoding="utf-8"?>
+<ds:datastoreItem xmlns:ds="http://schemas.openxmlformats.org/officeDocument/2006/customXml" ds:itemID="{89427BB2-360E-4F84-93F1-0126ABC0965A}">
+  <ds:schemaRefs>
+    <ds:schemaRef ds:uri="http://schemas.microsoft.com/sharepoint/v3/contenttype/forms"/>
+  </ds:schemaRefs>
+</ds:datastoreItem>
 </file>
 
-<file path=customXml/itemProps1.xml><?xml version="1.0" encoding="utf-8"?>
+<file path=customXml/itemProps2.xml><?xml version="1.0" encoding="utf-8"?>
 <ds:datastoreItem xmlns:ds="http://schemas.openxmlformats.org/officeDocument/2006/customXml" ds:itemID="{A9A89D09-6E74-4BE5-825C-9B028E9B7826}">
   <ds:schemaRefs>
     <ds:schemaRef ds:uri="http://schemas.microsoft.com/office/2006/metadata/contentType"/>
@@ -13224,12 +13215,4 @@
     <ds:schemaRef ds:uri="http://schemas.microsoft.com/internal/obd"/>
   </ds:schemaRefs>
 </ds:datastoreItem>
-</file>
-
-<file path=customXml/itemProps2.xml><?xml version="1.0" encoding="utf-8"?>
-<ds:datastoreItem xmlns:ds="http://schemas.openxmlformats.org/officeDocument/2006/customXml" ds:itemID="{89427BB2-360E-4F84-93F1-0126ABC0965A}">
-  <ds:schemaRefs>
-    <ds:schemaRef ds:uri="http://schemas.microsoft.com/sharepoint/v3/contenttype/forms"/>
-  </ds:schemaRefs>
-</ds:datastoreItem>
 </file>
</xml_diff>